<commit_message>
initial concentration of reaction species can now be varied during the fitting process
Readme files updated describing fitting process which can now vary rate coefficients as well as initial concentrations
</commit_message>
<xml_diff>
--- a/Readme.docx
+++ b/Readme.docx
@@ -70,6 +70,9 @@
         <w:t xml:space="preserve"> also fit </w:t>
       </w:r>
       <w:r>
+        <w:t xml:space="preserve">initial concentration and rate coefficient </w:t>
+      </w:r>
+      <w:r>
         <w:t xml:space="preserve">parameters </w:t>
       </w:r>
       <w:r>
@@ -121,7 +124,7 @@
         <w:t>,</w:t>
       </w:r>
       <w:r>
-        <w:t xml:space="preserve"> a popular fitting module based on </w:t>
+        <w:t xml:space="preserve"> a fitting module based on </w:t>
       </w:r>
       <w:r>
         <w:t>scipy,</w:t>
@@ -424,7 +427,13 @@
         <w:t>oncentration</w:t>
       </w:r>
       <w:r>
-        <w:t>s’</w:t>
+        <w:t>s</w:t>
+      </w:r>
+      <w:r>
+        <w:t>, C0</w:t>
+      </w:r>
+      <w:r>
+        <w:t>’</w:t>
       </w:r>
       <w:r>
         <w:t xml:space="preserve"> entry. </w:t>
@@ -466,10 +475,28 @@
         <w:t xml:space="preserve">. </w:t>
       </w:r>
       <w:r>
-        <w:t xml:space="preserve">The unit of concentration should match the unit for </w:t>
-      </w:r>
-      <w:r>
-        <w:t>‘initial k’ entry</w:t>
+        <w:t>The unit of concentration</w:t>
+      </w:r>
+      <w:r>
+        <w:t>s</w:t>
+      </w:r>
+      <w:r>
+        <w:t xml:space="preserve"> should match the unit for </w:t>
+      </w:r>
+      <w:r>
+        <w:t>‘</w:t>
+      </w:r>
+      <w:r>
+        <w:t>I</w:t>
+      </w:r>
+      <w:r>
+        <w:t xml:space="preserve">nitial </w:t>
+      </w:r>
+      <w:r>
+        <w:t xml:space="preserve">Rate Coefficient, </w:t>
+      </w:r>
+      <w:r>
+        <w:t>k’ entry</w:t>
       </w:r>
       <w:r>
         <w:t xml:space="preserve"> which is described later</w:t>
@@ -530,79 +557,64 @@
         <w:t xml:space="preserve"> and </w:t>
       </w:r>
       <w:r>
-        <w:t>‘S</w:t>
-      </w:r>
-      <w:r>
-        <w:t xml:space="preserve">tep </w:t>
+        <w:t>‘</w:t>
+      </w:r>
+      <w:r>
+        <w:t>Time Stop</w:t>
+      </w:r>
+      <w:r>
+        <w:t>’</w:t>
+      </w:r>
+      <w:r>
+        <w:t xml:space="preserve"> </w:t>
+      </w:r>
+      <w:r>
+        <w:t xml:space="preserve">entries </w:t>
+      </w:r>
+      <w:r>
+        <w:t xml:space="preserve">for the simulation </w:t>
+      </w:r>
+      <w:r>
+        <w:t>should be</w:t>
+      </w:r>
+      <w:r>
+        <w:t xml:space="preserve"> in the units of seconds. </w:t>
+      </w:r>
+      <w:r>
+        <w:t xml:space="preserve">The </w:t>
+      </w:r>
+      <w:r>
+        <w:t>‘N</w:t>
+      </w:r>
+      <w:r>
+        <w:t xml:space="preserve">umber of </w:t>
       </w:r>
       <w:r>
         <w:t>S</w:t>
       </w:r>
       <w:r>
-        <w:t>iz</w:t>
-      </w:r>
-      <w:r>
-        <w:t>e’</w:t>
-      </w:r>
-      <w:r>
-        <w:t xml:space="preserve"> </w:t>
-      </w:r>
-      <w:r>
-        <w:t xml:space="preserve">entries </w:t>
-      </w:r>
-      <w:r>
-        <w:t xml:space="preserve">for the simulation </w:t>
-      </w:r>
-      <w:r>
-        <w:t>should be</w:t>
-      </w:r>
-      <w:r>
-        <w:t xml:space="preserve"> in the units of seconds. </w:t>
-      </w:r>
-      <w:r>
-        <w:t xml:space="preserve">The </w:t>
-      </w:r>
-      <w:r>
-        <w:t>‘N</w:t>
-      </w:r>
-      <w:r>
-        <w:t xml:space="preserve">umber of </w:t>
-      </w:r>
-      <w:r>
-        <w:t>S</w:t>
-      </w:r>
-      <w:r>
         <w:t>teps</w:t>
       </w:r>
       <w:r>
-        <w:t>’ entry</w:t>
-      </w:r>
-      <w:r>
-        <w:t xml:space="preserve"> at the </w:t>
-      </w:r>
-      <w:r>
-        <w:t>‘S</w:t>
-      </w:r>
-      <w:r>
-        <w:t xml:space="preserve">tep </w:t>
-      </w:r>
-      <w:r>
-        <w:t>S</w:t>
-      </w:r>
-      <w:r>
-        <w:t>ize</w:t>
-      </w:r>
-      <w:r>
-        <w:t>’</w:t>
-      </w:r>
-      <w:r>
-        <w:t xml:space="preserve"> specified </w:t>
+        <w:t xml:space="preserve">’ </w:t>
+      </w:r>
+      <w:r>
+        <w:t xml:space="preserve">specified </w:t>
       </w:r>
       <w:r>
         <w:t xml:space="preserve">determines the </w:t>
       </w:r>
       <w:r>
-        <w:t xml:space="preserve">simulation time length. </w:t>
+        <w:t xml:space="preserve">step size of </w:t>
+      </w:r>
+      <w:r>
+        <w:t xml:space="preserve">the </w:t>
+      </w:r>
+      <w:r>
+        <w:t>simulation time</w:t>
+      </w:r>
+      <w:r>
+        <w:t xml:space="preserve">. </w:t>
       </w:r>
     </w:p>
     <w:p>
@@ -685,58 +697,28 @@
         <w:jc w:val="both"/>
       </w:pPr>
       <w:r>
-        <w:t xml:space="preserve">Measured traces could be plotted alongside the simulated traces in NumKinFit. </w:t>
-      </w:r>
-      <w:r>
-        <w:t xml:space="preserve">The measured traces could also be used to optimize reaction model parameters. </w:t>
-      </w:r>
-      <w:r>
-        <w:t>The</w:t>
-      </w:r>
-      <w:r>
-        <w:t xml:space="preserve"> measured species </w:t>
-      </w:r>
-      <w:r>
-        <w:t xml:space="preserve">labels should be </w:t>
-      </w:r>
-      <w:r>
-        <w:t xml:space="preserve">consistent with </w:t>
-      </w:r>
-      <w:r>
-        <w:t xml:space="preserve">the </w:t>
-      </w:r>
-      <w:r>
-        <w:t xml:space="preserve">labels in the ‘Reaction Species’ entry and are </w:t>
-      </w:r>
-      <w:r>
-        <w:t xml:space="preserve">provided in the </w:t>
+        <w:t xml:space="preserve">Initial value of the rate coefficients </w:t>
+      </w:r>
+      <w:r>
+        <w:t xml:space="preserve">for each reaction should be provided in the </w:t>
       </w:r>
       <w:r>
         <w:t>‘</w:t>
       </w:r>
       <w:r>
-        <w:t>Measured Species</w:t>
-      </w:r>
-      <w:r>
-        <w:t>’</w:t>
-      </w:r>
-      <w:r>
-        <w:t xml:space="preserve"> </w:t>
-      </w:r>
-      <w:r>
-        <w:t xml:space="preserve">entry </w:t>
-      </w:r>
-      <w:r>
-        <w:t xml:space="preserve">with each species label separated by a ‘:’ </w:t>
-      </w:r>
-      <w:r>
-        <w:t>symbol</w:t>
-      </w:r>
-      <w:r>
-        <w:t>.</w:t>
-      </w:r>
-      <w:r>
-        <w:t xml:space="preserve"> </w:t>
+        <w:t>I</w:t>
+      </w:r>
+      <w:r>
+        <w:t xml:space="preserve">nitial </w:t>
+      </w:r>
+      <w:r>
+        <w:t>Rate Coefficients, k’</w:t>
+      </w:r>
+      <w:r>
+        <w:t xml:space="preserve"> entry. The rate coefficients are entered in the order that the reaction appear in the model and separated by a ‘:’ s</w:t>
+      </w:r>
+      <w:r>
+        <w:t xml:space="preserve">ymbol. </w:t>
       </w:r>
     </w:p>
     <w:p>
@@ -749,25 +731,178 @@
         <w:jc w:val="both"/>
       </w:pPr>
       <w:r>
-        <w:t xml:space="preserve">Initial value of the rate coefficients </w:t>
-      </w:r>
-      <w:r>
-        <w:t xml:space="preserve">for each reaction should be provided in the </w:t>
+        <w:t>Pressing t</w:t>
+      </w:r>
+      <w:r>
+        <w:t xml:space="preserve">he </w:t>
       </w:r>
       <w:r>
         <w:t>‘</w:t>
       </w:r>
       <w:r>
-        <w:t>initial k entry</w:t>
+        <w:t>Model</w:t>
       </w:r>
       <w:r>
         <w:t>’</w:t>
       </w:r>
       <w:r>
-        <w:t>. The rate coefficients are entered in the order that the reaction appear in the model and separated by a ‘:’ s</w:t>
-      </w:r>
-      <w:r>
-        <w:t xml:space="preserve">ymbol. </w:t>
+        <w:t xml:space="preserve"> button </w:t>
+      </w:r>
+      <w:r>
+        <w:t xml:space="preserve">will result in numerical simulation of the </w:t>
+      </w:r>
+      <w:r>
+        <w:t>‘R</w:t>
+      </w:r>
+      <w:r>
+        <w:t xml:space="preserve">eaction </w:t>
+      </w:r>
+      <w:r>
+        <w:t>M</w:t>
+      </w:r>
+      <w:r>
+        <w:t>odel</w:t>
+      </w:r>
+      <w:r>
+        <w:t>’</w:t>
+      </w:r>
+      <w:r>
+        <w:t xml:space="preserve"> </w:t>
+      </w:r>
+      <w:r>
+        <w:t xml:space="preserve">based on the </w:t>
+      </w:r>
+      <w:r>
+        <w:t xml:space="preserve">values given for </w:t>
+      </w:r>
+      <w:r>
+        <w:t>‘I</w:t>
+      </w:r>
+      <w:r>
+        <w:t xml:space="preserve">nitial </w:t>
+      </w:r>
+      <w:r>
+        <w:t>C</w:t>
+      </w:r>
+      <w:r>
+        <w:t>oncentration</w:t>
+      </w:r>
+      <w:r>
+        <w:t>s</w:t>
+      </w:r>
+      <w:r>
+        <w:t>, C0</w:t>
+      </w:r>
+      <w:r>
+        <w:t>’</w:t>
+      </w:r>
+      <w:r>
+        <w:t xml:space="preserve">, </w:t>
+      </w:r>
+      <w:r>
+        <w:t>‘T</w:t>
+      </w:r>
+      <w:r>
+        <w:t xml:space="preserve">ime </w:t>
+      </w:r>
+      <w:r>
+        <w:t>S</w:t>
+      </w:r>
+      <w:r>
+        <w:t>tart</w:t>
+      </w:r>
+      <w:r>
+        <w:t>’</w:t>
+      </w:r>
+      <w:r>
+        <w:t xml:space="preserve">, </w:t>
+      </w:r>
+      <w:r>
+        <w:t>‘T</w:t>
+      </w:r>
+      <w:r>
+        <w:t xml:space="preserve">ime </w:t>
+      </w:r>
+      <w:r>
+        <w:t>S</w:t>
+      </w:r>
+      <w:r>
+        <w:t>t</w:t>
+      </w:r>
+      <w:r>
+        <w:t>op</w:t>
+      </w:r>
+      <w:r>
+        <w:t>’</w:t>
+      </w:r>
+      <w:r>
+        <w:t xml:space="preserve">, </w:t>
+      </w:r>
+      <w:r>
+        <w:t>‘N</w:t>
+      </w:r>
+      <w:r>
+        <w:t xml:space="preserve">umber of </w:t>
+      </w:r>
+      <w:r>
+        <w:t>S</w:t>
+      </w:r>
+      <w:r>
+        <w:t>teps</w:t>
+      </w:r>
+      <w:r>
+        <w:t>’</w:t>
+      </w:r>
+      <w:r>
+        <w:t xml:space="preserve"> and the </w:t>
+      </w:r>
+      <w:r>
+        <w:t>‘</w:t>
+      </w:r>
+      <w:r>
+        <w:t>I</w:t>
+      </w:r>
+      <w:r>
+        <w:t xml:space="preserve">nitial </w:t>
+      </w:r>
+      <w:r>
+        <w:t xml:space="preserve">Rate Coefficients, </w:t>
+      </w:r>
+      <w:r>
+        <w:t>k</w:t>
+      </w:r>
+      <w:r>
+        <w:t>’</w:t>
+      </w:r>
+      <w:r>
+        <w:t xml:space="preserve"> </w:t>
+      </w:r>
+      <w:r>
+        <w:t>entries</w:t>
+      </w:r>
+      <w:r>
+        <w:t xml:space="preserve">. </w:t>
+      </w:r>
+      <w:r>
+        <w:t xml:space="preserve">A plot window will appear with concentrations of species specified in the </w:t>
+      </w:r>
+      <w:r>
+        <w:t>‘S</w:t>
+      </w:r>
+      <w:r>
+        <w:t xml:space="preserve">pecies to </w:t>
+      </w:r>
+      <w:r>
+        <w:t>P</w:t>
+      </w:r>
+      <w:r>
+        <w:t>lot</w:t>
+      </w:r>
+      <w:r>
+        <w:t>’</w:t>
+      </w:r>
+      <w:r>
+        <w:t xml:space="preserve"> entry. </w:t>
       </w:r>
     </w:p>
     <w:p>
@@ -780,55 +915,136 @@
         <w:jc w:val="both"/>
       </w:pPr>
       <w:r>
-        <w:t xml:space="preserve">The minimum and maximum values for the </w:t>
-      </w:r>
-      <w:r>
-        <w:t xml:space="preserve">rate coefficients for fitting are provided in the </w:t>
+        <w:t>T</w:t>
+      </w:r>
+      <w:r>
+        <w:t xml:space="preserve">he </w:t>
+      </w:r>
+      <w:r>
+        <w:t xml:space="preserve">default </w:t>
+      </w:r>
+      <w:r>
+        <w:t>‘M</w:t>
+      </w:r>
+      <w:r>
+        <w:t xml:space="preserve">easured </w:t>
+      </w:r>
+      <w:r>
+        <w:t>S</w:t>
+      </w:r>
+      <w:r>
+        <w:t>pecies</w:t>
+      </w:r>
+      <w:r>
+        <w:t>’</w:t>
+      </w:r>
+      <w:r>
+        <w:t xml:space="preserve"> entry </w:t>
+      </w:r>
+      <w:r>
+        <w:t xml:space="preserve">is ‘None’ which results in </w:t>
+      </w:r>
+      <w:r>
+        <w:t xml:space="preserve">a </w:t>
+      </w:r>
+      <w:r>
+        <w:t>plot of modelled concentrations. However, if any reaction species label is provided</w:t>
+      </w:r>
+      <w:r>
+        <w:t xml:space="preserve"> </w:t>
+      </w:r>
+      <w:r>
+        <w:t xml:space="preserve">in the ‘Measured Species’ entry, </w:t>
+      </w:r>
+      <w:r>
+        <w:t xml:space="preserve">hitting the </w:t>
+      </w:r>
+      <w:r>
+        <w:t>‘M</w:t>
+      </w:r>
+      <w:r>
+        <w:t>odel</w:t>
+      </w:r>
+      <w:r>
+        <w:t>’</w:t>
+      </w:r>
+      <w:r>
+        <w:t xml:space="preserve"> button will open a dialog box </w:t>
+      </w:r>
+      <w:r>
+        <w:t>which allows</w:t>
+      </w:r>
+      <w:r>
+        <w:t xml:space="preserve"> user</w:t>
+      </w:r>
+      <w:r>
+        <w:t xml:space="preserve"> to enter a measurement </w:t>
+      </w:r>
+      <w:r>
+        <w:t xml:space="preserve">text </w:t>
+      </w:r>
+      <w:r>
+        <w:t xml:space="preserve">file. The measurement </w:t>
+      </w:r>
+      <w:r>
+        <w:t xml:space="preserve">text </w:t>
+      </w:r>
+      <w:r>
+        <w:t>file</w:t>
+      </w:r>
+      <w:r>
+        <w:t xml:space="preserve"> should be tab separated and the first column should be time</w:t>
+      </w:r>
+      <w:r>
+        <w:t xml:space="preserve">. The order of species label in the </w:t>
       </w:r>
       <w:r>
         <w:t>‘</w:t>
       </w:r>
       <w:r>
-        <w:t>k min -Fit</w:t>
+        <w:t>Measured Species</w:t>
       </w:r>
       <w:r>
         <w:t>’</w:t>
       </w:r>
       <w:r>
-        <w:t xml:space="preserve"> and </w:t>
-      </w:r>
-      <w:r>
-        <w:t>‘</w:t>
-      </w:r>
-      <w:r>
-        <w:t>k max -Fit</w:t>
-      </w:r>
-      <w:r>
-        <w:t>’</w:t>
-      </w:r>
-      <w:r>
-        <w:t xml:space="preserve"> entries. </w:t>
-      </w:r>
-      <w:r>
-        <w:t>Both values should be provided in the same order as the</w:t>
+        <w:t xml:space="preserve"> entry should match the order of the </w:t>
+      </w:r>
+      <w:r>
+        <w:t xml:space="preserve">measurement columns after the time column. </w:t>
+      </w:r>
+      <w:r>
+        <w:t>Th</w:t>
+      </w:r>
+      <w:r>
+        <w:t xml:space="preserve">e </w:t>
+      </w:r>
+      <w:r>
+        <w:t xml:space="preserve">simulated </w:t>
+      </w:r>
+      <w:r>
+        <w:t xml:space="preserve">and experimental </w:t>
+      </w:r>
+      <w:r>
+        <w:t>concentration</w:t>
+      </w:r>
+      <w:r>
+        <w:t>s</w:t>
       </w:r>
       <w:r>
         <w:t xml:space="preserve"> </w:t>
       </w:r>
       <w:r>
-        <w:t>‘</w:t>
-      </w:r>
-      <w:r>
-        <w:t>initial k</w:t>
-      </w:r>
-      <w:r>
-        <w:t>’</w:t>
-      </w:r>
-      <w:r>
-        <w:t xml:space="preserve"> entries. </w:t>
-      </w:r>
-      <w:r>
-        <w:t>If the minimum and maximum values are equal, these parameters are fixed during the fitting process.</w:t>
+        <w:t>are then</w:t>
+      </w:r>
+      <w:r>
+        <w:t xml:space="preserve"> plotted in the same graph and this feature </w:t>
+      </w:r>
+      <w:r>
+        <w:t>can be</w:t>
+      </w:r>
+      <w:r>
+        <w:t xml:space="preserve"> useful in initial refinement of the reaction model. </w:t>
       </w:r>
     </w:p>
     <w:p>
@@ -841,331 +1057,77 @@
         <w:jc w:val="both"/>
       </w:pPr>
       <w:r>
-        <w:t>Pressing t</w:t>
-      </w:r>
-      <w:r>
-        <w:t xml:space="preserve">he </w:t>
+        <w:t xml:space="preserve">The </w:t>
       </w:r>
       <w:r>
         <w:t>‘</w:t>
       </w:r>
       <w:r>
-        <w:t>Model</w:t>
+        <w:t>Fit</w:t>
       </w:r>
       <w:r>
         <w:t>’</w:t>
       </w:r>
       <w:r>
-        <w:t xml:space="preserve"> button </w:t>
-      </w:r>
-      <w:r>
-        <w:t xml:space="preserve">will result in numerical simulation of the </w:t>
-      </w:r>
-      <w:r>
-        <w:t>‘R</w:t>
-      </w:r>
-      <w:r>
-        <w:t xml:space="preserve">eaction </w:t>
-      </w:r>
-      <w:r>
-        <w:t>M</w:t>
-      </w:r>
-      <w:r>
-        <w:t>odel</w:t>
-      </w:r>
-      <w:r>
-        <w:t>’</w:t>
+        <w:t xml:space="preserve"> button will result in fitting of the model to the experimental </w:t>
+      </w:r>
+      <w:r>
+        <w:t>concentration</w:t>
       </w:r>
       <w:r>
         <w:t xml:space="preserve"> </w:t>
       </w:r>
       <w:r>
-        <w:t xml:space="preserve">based on the </w:t>
-      </w:r>
-      <w:r>
-        <w:t xml:space="preserve">values given for </w:t>
-      </w:r>
-      <w:r>
-        <w:t>‘I</w:t>
-      </w:r>
-      <w:r>
-        <w:t xml:space="preserve">nitial </w:t>
-      </w:r>
-      <w:r>
-        <w:t>C</w:t>
-      </w:r>
-      <w:r>
-        <w:t>oncentration</w:t>
-      </w:r>
-      <w:r>
-        <w:t>s</w:t>
-      </w:r>
-      <w:r>
-        <w:t>’</w:t>
-      </w:r>
-      <w:r>
-        <w:t xml:space="preserve">, </w:t>
-      </w:r>
-      <w:r>
-        <w:t>‘T</w:t>
-      </w:r>
-      <w:r>
-        <w:t xml:space="preserve">ime </w:t>
-      </w:r>
-      <w:r>
-        <w:t>S</w:t>
-      </w:r>
-      <w:r>
-        <w:t>tart</w:t>
-      </w:r>
-      <w:r>
-        <w:t>’</w:t>
-      </w:r>
-      <w:r>
-        <w:t xml:space="preserve">, </w:t>
-      </w:r>
-      <w:r>
-        <w:t>‘T</w:t>
-      </w:r>
-      <w:r>
-        <w:t xml:space="preserve">ime </w:t>
-      </w:r>
-      <w:r>
-        <w:t>S</w:t>
-      </w:r>
-      <w:r>
-        <w:t xml:space="preserve">tep </w:t>
-      </w:r>
-      <w:r>
-        <w:t>S</w:t>
-      </w:r>
-      <w:r>
-        <w:t>ize</w:t>
-      </w:r>
-      <w:r>
-        <w:t>’</w:t>
-      </w:r>
-      <w:r>
-        <w:t xml:space="preserve">, </w:t>
-      </w:r>
-      <w:r>
-        <w:t>‘N</w:t>
-      </w:r>
-      <w:r>
-        <w:t xml:space="preserve">umber of </w:t>
-      </w:r>
-      <w:r>
-        <w:t>S</w:t>
-      </w:r>
-      <w:r>
-        <w:t>teps</w:t>
-      </w:r>
-      <w:r>
-        <w:t>’</w:t>
-      </w:r>
-      <w:r>
-        <w:t xml:space="preserve"> and the </w:t>
-      </w:r>
-      <w:r>
-        <w:t>‘</w:t>
-      </w:r>
-      <w:r>
-        <w:t>initial k</w:t>
-      </w:r>
-      <w:r>
-        <w:t>’</w:t>
-      </w:r>
-      <w:r>
-        <w:t xml:space="preserve"> </w:t>
-      </w:r>
-      <w:r>
-        <w:t>entries</w:t>
-      </w:r>
-      <w:r>
-        <w:t xml:space="preserve">. </w:t>
-      </w:r>
-      <w:r>
-        <w:t xml:space="preserve">A plot window will appear with concentrations of species specified in the </w:t>
-      </w:r>
-      <w:r>
-        <w:t>‘S</w:t>
-      </w:r>
-      <w:r>
-        <w:t xml:space="preserve">pecies to </w:t>
-      </w:r>
-      <w:r>
-        <w:t>P</w:t>
-      </w:r>
-      <w:r>
-        <w:t>lot</w:t>
-      </w:r>
-      <w:r>
-        <w:t>’</w:t>
-      </w:r>
-      <w:r>
-        <w:t xml:space="preserve"> entry. </w:t>
+        <w:t xml:space="preserve">of the species provided in the ‘Measured Species’ Entry. The parameters varied </w:t>
+      </w:r>
+      <w:r>
+        <w:t xml:space="preserve">during the fitting process </w:t>
+      </w:r>
+      <w:r>
+        <w:t>depends</w:t>
+      </w:r>
+      <w:r>
+        <w:t xml:space="preserve"> on the values for ‘k min -Fit’</w:t>
+      </w:r>
+      <w:r>
+        <w:t>,</w:t>
+      </w:r>
+      <w:r>
+        <w:t xml:space="preserve"> ‘k max -Fit’</w:t>
+      </w:r>
+      <w:r>
+        <w:t xml:space="preserve">, ‘C0 min -Fit’ and </w:t>
+      </w:r>
+      <w:r>
+        <w:t>‘C0 m</w:t>
+      </w:r>
+      <w:r>
+        <w:t>ax</w:t>
+      </w:r>
+      <w:r>
+        <w:t xml:space="preserve"> -Fit’</w:t>
+      </w:r>
+      <w:r>
+        <w:t xml:space="preserve"> entries</w:t>
+      </w:r>
+      <w:r>
+        <w:t>.</w:t>
+      </w:r>
+      <w:r>
+        <w:t xml:space="preserve"> The values for each of these entries should be provided in the same order as the ‘Initial Rate Coefficient, k’ </w:t>
+      </w:r>
+      <w:r>
+        <w:t xml:space="preserve">and ‘Initial Concentrations, C0’ entries. </w:t>
+      </w:r>
+      <w:r>
+        <w:t>If the minimum and maximum values are equal, these parameters are fixed during the fitting process.</w:t>
       </w:r>
     </w:p>
     <w:p>
       <w:pPr>
         <w:pStyle w:val="ListParagraph"/>
-        <w:numPr>
-          <w:ilvl w:val="0"/>
-          <w:numId w:val="1"/>
-        </w:numPr>
         <w:jc w:val="both"/>
       </w:pPr>
-      <w:r>
-        <w:t>T</w:t>
-      </w:r>
-      <w:r>
-        <w:t xml:space="preserve">he </w:t>
-      </w:r>
-      <w:r>
-        <w:t xml:space="preserve">default </w:t>
-      </w:r>
-      <w:r>
-        <w:t xml:space="preserve">measured species entry </w:t>
-      </w:r>
-      <w:r>
-        <w:t xml:space="preserve">is ‘None’ which results in </w:t>
-      </w:r>
-      <w:r>
-        <w:t xml:space="preserve">a </w:t>
-      </w:r>
-      <w:r>
-        <w:t>plot of modelled concentrations. However, if any reaction species label is provided</w:t>
-      </w:r>
-      <w:r>
-        <w:t xml:space="preserve"> </w:t>
-      </w:r>
-      <w:r>
-        <w:t xml:space="preserve">in the ‘Measured Species’ entry, </w:t>
-      </w:r>
-      <w:r>
-        <w:t xml:space="preserve">hitting the </w:t>
-      </w:r>
-      <w:r>
-        <w:t>‘M</w:t>
-      </w:r>
-      <w:r>
-        <w:t>odel</w:t>
-      </w:r>
-      <w:r>
-        <w:t>’</w:t>
-      </w:r>
-      <w:r>
-        <w:t xml:space="preserve"> button will open a dialog box </w:t>
-      </w:r>
-      <w:r>
-        <w:t xml:space="preserve">which allows to enter a measurement </w:t>
-      </w:r>
-      <w:r>
-        <w:t xml:space="preserve">text </w:t>
-      </w:r>
-      <w:r>
-        <w:t xml:space="preserve">file. The measurement </w:t>
-      </w:r>
-      <w:r>
-        <w:t xml:space="preserve">text </w:t>
-      </w:r>
-      <w:r>
-        <w:t>file</w:t>
-      </w:r>
-      <w:r>
-        <w:t xml:space="preserve"> should be tab separated and the first column should be time</w:t>
-      </w:r>
-      <w:r>
-        <w:t xml:space="preserve">. The order of species label in the </w:t>
-      </w:r>
-      <w:r>
-        <w:t>‘</w:t>
-      </w:r>
-      <w:r>
-        <w:t>Measured Species</w:t>
-      </w:r>
-      <w:r>
-        <w:t>’</w:t>
-      </w:r>
-      <w:r>
-        <w:t xml:space="preserve"> entry should match the order of the </w:t>
-      </w:r>
-      <w:r>
-        <w:t xml:space="preserve">measurement columns after the time column. </w:t>
-      </w:r>
-      <w:r>
-        <w:t>Th</w:t>
-      </w:r>
-      <w:r>
-        <w:t xml:space="preserve">e </w:t>
-      </w:r>
-      <w:r>
-        <w:t xml:space="preserve">simulated </w:t>
-      </w:r>
-      <w:r>
-        <w:t xml:space="preserve">and experimental </w:t>
-      </w:r>
-      <w:r>
-        <w:t>concentration</w:t>
-      </w:r>
-      <w:r>
-        <w:t>s</w:t>
-      </w:r>
-      <w:r>
-        <w:t xml:space="preserve"> </w:t>
-      </w:r>
-      <w:r>
-        <w:t>are then</w:t>
-      </w:r>
-      <w:r>
-        <w:t xml:space="preserve"> plotted in the same graph and this feature </w:t>
-      </w:r>
-      <w:r>
-        <w:t>can be</w:t>
-      </w:r>
-      <w:r>
-        <w:t xml:space="preserve"> useful in initial refinement of the reaction model. </w:t>
-      </w:r>
-    </w:p>
-    <w:p>
-      <w:pPr>
-        <w:pStyle w:val="ListParagraph"/>
-        <w:numPr>
-          <w:ilvl w:val="0"/>
-          <w:numId w:val="1"/>
-        </w:numPr>
-        <w:jc w:val="both"/>
-      </w:pPr>
-      <w:r>
-        <w:lastRenderedPageBreak/>
-        <w:t xml:space="preserve">The </w:t>
-      </w:r>
-      <w:r>
-        <w:t>‘</w:t>
-      </w:r>
-      <w:r>
-        <w:t>Fit</w:t>
-      </w:r>
-      <w:r>
-        <w:t>’</w:t>
-      </w:r>
-      <w:bookmarkStart w:id="0" w:name="_GoBack"/>
-      <w:bookmarkEnd w:id="0"/>
-      <w:r>
-        <w:t xml:space="preserve"> button will result in fitting of the model to the experimental </w:t>
-      </w:r>
-      <w:r>
-        <w:t>concentration</w:t>
-      </w:r>
-      <w:r>
-        <w:t xml:space="preserve"> </w:t>
-      </w:r>
-      <w:r>
-        <w:t>of the species provided in the ‘Measured Species’ Entry. The parameters will be varied based on the values for ‘k min -Fit’ and ‘k max -Fit’ entries</w:t>
-      </w:r>
-      <w:r>
-        <w:t xml:space="preserve"> during the fitting process.</w:t>
-      </w:r>
     </w:p>
     <w:p>
       <w:pPr>
@@ -2065,21 +2027,6 @@
 </file>
 
 <file path=customXml/item1.xml><?xml version="1.0" encoding="utf-8"?>
-<p:properties xmlns:p="http://schemas.microsoft.com/office/2006/metadata/properties" xmlns:xsi="http://www.w3.org/2001/XMLSchema-instance" xmlns:pc="http://schemas.microsoft.com/office/infopath/2007/PartnerControls">
-  <documentManagement/>
-</p:properties>
-</file>
-
-<file path=customXml/item2.xml><?xml version="1.0" encoding="utf-8"?>
-<?mso-contentType ?>
-<FormTemplates xmlns="http://schemas.microsoft.com/sharepoint/v3/contenttype/forms">
-  <Display>DocumentLibraryForm</Display>
-  <Edit>DocumentLibraryForm</Edit>
-  <New>DocumentLibraryForm</New>
-</FormTemplates>
-</file>
-
-<file path=customXml/item3.xml><?xml version="1.0" encoding="utf-8"?>
 <ct:contentTypeSchema xmlns:ct="http://schemas.microsoft.com/office/2006/metadata/contentType" xmlns:ma="http://schemas.microsoft.com/office/2006/metadata/properties/metaAttributes" ct:_="" ma:_="" ma:contentTypeName="Document" ma:contentTypeID="0x010100B574F21EE459804898C26619F73BFFBD" ma:contentTypeVersion="13" ma:contentTypeDescription="Create a new document." ma:contentTypeScope="" ma:versionID="a03061818b22c84a644f0d8181e6743d">
   <xsd:schema xmlns:xsd="http://www.w3.org/2001/XMLSchema" xmlns:xs="http://www.w3.org/2001/XMLSchema" xmlns:p="http://schemas.microsoft.com/office/2006/metadata/properties" xmlns:ns3="a513e81c-aa9f-4134-a2a7-faa122d73f4f" xmlns:ns4="ea475f6a-d5b8-4bf9-8b37-4787615644ac" targetNamespace="http://schemas.microsoft.com/office/2006/metadata/properties" ma:root="true" ma:fieldsID="c62688f31e901686823f46f3f5fa32ef" ns3:_="" ns4:_="">
     <xsd:import namespace="a513e81c-aa9f-4134-a2a7-faa122d73f4f"/>
@@ -2302,24 +2249,22 @@
 </ct:contentTypeSchema>
 </file>
 
-<file path=customXml/itemProps1.xml><?xml version="1.0" encoding="utf-8"?>
-<ds:datastoreItem xmlns:ds="http://schemas.openxmlformats.org/officeDocument/2006/customXml" ds:itemID="{D89505E6-6C03-4492-A3AB-1C69ACEEBFF7}">
-  <ds:schemaRefs>
-    <ds:schemaRef ds:uri="http://schemas.microsoft.com/office/2006/metadata/properties"/>
-    <ds:schemaRef ds:uri="http://schemas.microsoft.com/office/infopath/2007/PartnerControls"/>
-  </ds:schemaRefs>
-</ds:datastoreItem>
+<file path=customXml/item2.xml><?xml version="1.0" encoding="utf-8"?>
+<?mso-contentType ?>
+<FormTemplates xmlns="http://schemas.microsoft.com/sharepoint/v3/contenttype/forms">
+  <Display>DocumentLibraryForm</Display>
+  <Edit>DocumentLibraryForm</Edit>
+  <New>DocumentLibraryForm</New>
+</FormTemplates>
 </file>
 
-<file path=customXml/itemProps2.xml><?xml version="1.0" encoding="utf-8"?>
-<ds:datastoreItem xmlns:ds="http://schemas.openxmlformats.org/officeDocument/2006/customXml" ds:itemID="{EA1B6F10-C4FD-4D9B-BEB3-80CE9B43988F}">
-  <ds:schemaRefs>
-    <ds:schemaRef ds:uri="http://schemas.microsoft.com/sharepoint/v3/contenttype/forms"/>
-  </ds:schemaRefs>
-</ds:datastoreItem>
+<file path=customXml/item3.xml><?xml version="1.0" encoding="utf-8"?>
+<p:properties xmlns:p="http://schemas.microsoft.com/office/2006/metadata/properties" xmlns:xsi="http://www.w3.org/2001/XMLSchema-instance" xmlns:pc="http://schemas.microsoft.com/office/infopath/2007/PartnerControls">
+  <documentManagement/>
+</p:properties>
 </file>
 
-<file path=customXml/itemProps3.xml><?xml version="1.0" encoding="utf-8"?>
+<file path=customXml/itemProps1.xml><?xml version="1.0" encoding="utf-8"?>
 <ds:datastoreItem xmlns:ds="http://schemas.openxmlformats.org/officeDocument/2006/customXml" ds:itemID="{87ABBF34-9196-4D50-A456-CE16BB1ECD8E}">
   <ds:schemaRefs>
     <ds:schemaRef ds:uri="http://schemas.microsoft.com/office/2006/metadata/contentType"/>
@@ -2336,4 +2281,21 @@
     <ds:schemaRef ds:uri="http://schemas.microsoft.com/internal/obd"/>
   </ds:schemaRefs>
 </ds:datastoreItem>
+</file>
+
+<file path=customXml/itemProps2.xml><?xml version="1.0" encoding="utf-8"?>
+<ds:datastoreItem xmlns:ds="http://schemas.openxmlformats.org/officeDocument/2006/customXml" ds:itemID="{EA1B6F10-C4FD-4D9B-BEB3-80CE9B43988F}">
+  <ds:schemaRefs>
+    <ds:schemaRef ds:uri="http://schemas.microsoft.com/sharepoint/v3/contenttype/forms"/>
+  </ds:schemaRefs>
+</ds:datastoreItem>
+</file>
+
+<file path=customXml/itemProps3.xml><?xml version="1.0" encoding="utf-8"?>
+<ds:datastoreItem xmlns:ds="http://schemas.openxmlformats.org/officeDocument/2006/customXml" ds:itemID="{D89505E6-6C03-4492-A3AB-1C69ACEEBFF7}">
+  <ds:schemaRefs>
+    <ds:schemaRef ds:uri="http://schemas.microsoft.com/office/2006/metadata/properties"/>
+    <ds:schemaRef ds:uri="http://schemas.microsoft.com/office/infopath/2007/PartnerControls"/>
+  </ds:schemaRefs>
+</ds:datastoreItem>
 </file>
</xml_diff>

<commit_message>
renaming of file_name.txt file to example_1.txt and Readme files updated to describe the example dataset
</commit_message>
<xml_diff>
--- a/Readme.docx
+++ b/Readme.docx
@@ -6,8 +6,13 @@
       <w:pPr>
         <w:jc w:val="both"/>
       </w:pPr>
-      <w:r>
-        <w:t xml:space="preserve">NumKinFit is a </w:t>
+      <w:proofErr w:type="spellStart"/>
+      <w:r>
+        <w:t>NumKinFit</w:t>
+      </w:r>
+      <w:proofErr w:type="spellEnd"/>
+      <w:r>
+        <w:t xml:space="preserve"> is a </w:t>
       </w:r>
       <w:r>
         <w:t>python-based</w:t>
@@ -115,22 +120,56 @@
         <w:t xml:space="preserve">(default install with Anaconda) </w:t>
       </w:r>
       <w:r>
-        <w:t>such as numpy, scipy,</w:t>
-      </w:r>
-      <w:r>
-        <w:t xml:space="preserve"> matplotlib and tkinter</w:t>
-      </w:r>
+        <w:t xml:space="preserve">such as </w:t>
+      </w:r>
+      <w:proofErr w:type="spellStart"/>
+      <w:r>
+        <w:t>numpy</w:t>
+      </w:r>
+      <w:proofErr w:type="spellEnd"/>
+      <w:r>
+        <w:t xml:space="preserve">, </w:t>
+      </w:r>
+      <w:proofErr w:type="spellStart"/>
+      <w:r>
+        <w:t>scipy</w:t>
+      </w:r>
+      <w:proofErr w:type="spellEnd"/>
       <w:r>
         <w:t>,</w:t>
       </w:r>
       <w:r>
+        <w:t xml:space="preserve"> matplotlib and </w:t>
+      </w:r>
+      <w:proofErr w:type="spellStart"/>
+      <w:r>
+        <w:t>tkinter</w:t>
+      </w:r>
+      <w:proofErr w:type="spellEnd"/>
+      <w:r>
+        <w:t>,</w:t>
+      </w:r>
+      <w:r>
         <w:t xml:space="preserve"> a fitting module based on </w:t>
       </w:r>
-      <w:r>
-        <w:t>scipy,</w:t>
-      </w:r>
-      <w:r>
-        <w:t xml:space="preserve"> lmfit, </w:t>
+      <w:proofErr w:type="spellStart"/>
+      <w:r>
+        <w:t>scipy</w:t>
+      </w:r>
+      <w:proofErr w:type="spellEnd"/>
+      <w:r>
+        <w:t>,</w:t>
+      </w:r>
+      <w:r>
+        <w:t xml:space="preserve"> </w:t>
+      </w:r>
+      <w:proofErr w:type="spellStart"/>
+      <w:r>
+        <w:t>lmfit</w:t>
+      </w:r>
+      <w:proofErr w:type="spellEnd"/>
+      <w:r>
+        <w:t xml:space="preserve">, </w:t>
       </w:r>
       <w:r>
         <w:t>are</w:t>
@@ -1096,16 +1135,7 @@
         <w:t xml:space="preserve"> ‘k max -Fit’</w:t>
       </w:r>
       <w:r>
-        <w:t xml:space="preserve">, ‘C0 min -Fit’ and </w:t>
-      </w:r>
-      <w:r>
-        <w:t>‘C0 m</w:t>
-      </w:r>
-      <w:r>
-        <w:t>ax</w:t>
-      </w:r>
-      <w:r>
-        <w:t xml:space="preserve"> -Fit’</w:t>
+        <w:t>, ‘C0 min -Fit’ and ‘C0 max -Fit’</w:t>
       </w:r>
       <w:r>
         <w:t xml:space="preserve"> entries</w:t>
@@ -1121,6 +1151,83 @@
       </w:r>
       <w:r>
         <w:t>If the minimum and maximum values are equal, these parameters are fixed during the fitting process.</w:t>
+      </w:r>
+    </w:p>
+    <w:p>
+      <w:pPr>
+        <w:pStyle w:val="ListParagraph"/>
+        <w:numPr>
+          <w:ilvl w:val="0"/>
+          <w:numId w:val="1"/>
+        </w:numPr>
+        <w:jc w:val="both"/>
+      </w:pPr>
+      <w:r>
+        <w:lastRenderedPageBreak/>
+        <w:t xml:space="preserve">An example dataset (example_1.txt) </w:t>
+      </w:r>
+      <w:r>
+        <w:t>has</w:t>
+      </w:r>
+      <w:r>
+        <w:t xml:space="preserve"> also </w:t>
+      </w:r>
+      <w:r>
+        <w:t xml:space="preserve">been </w:t>
+      </w:r>
+      <w:r>
+        <w:t xml:space="preserve">uploaded in the repository which contains </w:t>
+      </w:r>
+      <w:r>
+        <w:t>three-tab</w:t>
+      </w:r>
+      <w:r>
+        <w:t xml:space="preserve"> separated columns for time, Species A and B</w:t>
+      </w:r>
+      <w:r>
+        <w:t xml:space="preserve">. </w:t>
+      </w:r>
+      <w:r>
+        <w:t>Th</w:t>
+      </w:r>
+      <w:r>
+        <w:t>is dataset</w:t>
+      </w:r>
+      <w:r>
+        <w:t xml:space="preserve"> can be used </w:t>
+      </w:r>
+      <w:r>
+        <w:t>by the user</w:t>
+      </w:r>
+      <w:r>
+        <w:t>,</w:t>
+      </w:r>
+      <w:r>
+        <w:t xml:space="preserve"> </w:t>
+      </w:r>
+      <w:r>
+        <w:t>as an example</w:t>
+      </w:r>
+      <w:r>
+        <w:t>,</w:t>
+      </w:r>
+      <w:r>
+        <w:t xml:space="preserve"> to optimize the </w:t>
+      </w:r>
+      <w:r>
+        <w:t>default</w:t>
+      </w:r>
+      <w:r>
+        <w:t xml:space="preserve"> reaction model </w:t>
+      </w:r>
+      <w:r>
+        <w:t xml:space="preserve">parameters provided </w:t>
+      </w:r>
+      <w:r>
+        <w:t>in the GUI</w:t>
+      </w:r>
+      <w:r>
+        <w:t xml:space="preserve">. </w:t>
       </w:r>
     </w:p>
     <w:p>
@@ -2027,6 +2134,21 @@
 </file>
 
 <file path=customXml/item1.xml><?xml version="1.0" encoding="utf-8"?>
+<p:properties xmlns:p="http://schemas.microsoft.com/office/2006/metadata/properties" xmlns:xsi="http://www.w3.org/2001/XMLSchema-instance" xmlns:pc="http://schemas.microsoft.com/office/infopath/2007/PartnerControls">
+  <documentManagement/>
+</p:properties>
+</file>
+
+<file path=customXml/item2.xml><?xml version="1.0" encoding="utf-8"?>
+<?mso-contentType ?>
+<FormTemplates xmlns="http://schemas.microsoft.com/sharepoint/v3/contenttype/forms">
+  <Display>DocumentLibraryForm</Display>
+  <Edit>DocumentLibraryForm</Edit>
+  <New>DocumentLibraryForm</New>
+</FormTemplates>
+</file>
+
+<file path=customXml/item3.xml><?xml version="1.0" encoding="utf-8"?>
 <ct:contentTypeSchema xmlns:ct="http://schemas.microsoft.com/office/2006/metadata/contentType" xmlns:ma="http://schemas.microsoft.com/office/2006/metadata/properties/metaAttributes" ct:_="" ma:_="" ma:contentTypeName="Document" ma:contentTypeID="0x010100B574F21EE459804898C26619F73BFFBD" ma:contentTypeVersion="13" ma:contentTypeDescription="Create a new document." ma:contentTypeScope="" ma:versionID="a03061818b22c84a644f0d8181e6743d">
   <xsd:schema xmlns:xsd="http://www.w3.org/2001/XMLSchema" xmlns:xs="http://www.w3.org/2001/XMLSchema" xmlns:p="http://schemas.microsoft.com/office/2006/metadata/properties" xmlns:ns3="a513e81c-aa9f-4134-a2a7-faa122d73f4f" xmlns:ns4="ea475f6a-d5b8-4bf9-8b37-4787615644ac" targetNamespace="http://schemas.microsoft.com/office/2006/metadata/properties" ma:root="true" ma:fieldsID="c62688f31e901686823f46f3f5fa32ef" ns3:_="" ns4:_="">
     <xsd:import namespace="a513e81c-aa9f-4134-a2a7-faa122d73f4f"/>
@@ -2249,22 +2371,24 @@
 </ct:contentTypeSchema>
 </file>
 
-<file path=customXml/item2.xml><?xml version="1.0" encoding="utf-8"?>
-<?mso-contentType ?>
-<FormTemplates xmlns="http://schemas.microsoft.com/sharepoint/v3/contenttype/forms">
-  <Display>DocumentLibraryForm</Display>
-  <Edit>DocumentLibraryForm</Edit>
-  <New>DocumentLibraryForm</New>
-</FormTemplates>
+<file path=customXml/itemProps1.xml><?xml version="1.0" encoding="utf-8"?>
+<ds:datastoreItem xmlns:ds="http://schemas.openxmlformats.org/officeDocument/2006/customXml" ds:itemID="{D89505E6-6C03-4492-A3AB-1C69ACEEBFF7}">
+  <ds:schemaRefs>
+    <ds:schemaRef ds:uri="http://schemas.microsoft.com/office/2006/metadata/properties"/>
+    <ds:schemaRef ds:uri="http://schemas.microsoft.com/office/infopath/2007/PartnerControls"/>
+  </ds:schemaRefs>
+</ds:datastoreItem>
 </file>
 
-<file path=customXml/item3.xml><?xml version="1.0" encoding="utf-8"?>
-<p:properties xmlns:p="http://schemas.microsoft.com/office/2006/metadata/properties" xmlns:xsi="http://www.w3.org/2001/XMLSchema-instance" xmlns:pc="http://schemas.microsoft.com/office/infopath/2007/PartnerControls">
-  <documentManagement/>
-</p:properties>
+<file path=customXml/itemProps2.xml><?xml version="1.0" encoding="utf-8"?>
+<ds:datastoreItem xmlns:ds="http://schemas.openxmlformats.org/officeDocument/2006/customXml" ds:itemID="{EA1B6F10-C4FD-4D9B-BEB3-80CE9B43988F}">
+  <ds:schemaRefs>
+    <ds:schemaRef ds:uri="http://schemas.microsoft.com/sharepoint/v3/contenttype/forms"/>
+  </ds:schemaRefs>
+</ds:datastoreItem>
 </file>
 
-<file path=customXml/itemProps1.xml><?xml version="1.0" encoding="utf-8"?>
+<file path=customXml/itemProps3.xml><?xml version="1.0" encoding="utf-8"?>
 <ds:datastoreItem xmlns:ds="http://schemas.openxmlformats.org/officeDocument/2006/customXml" ds:itemID="{87ABBF34-9196-4D50-A456-CE16BB1ECD8E}">
   <ds:schemaRefs>
     <ds:schemaRef ds:uri="http://schemas.microsoft.com/office/2006/metadata/contentType"/>
@@ -2281,21 +2405,4 @@
     <ds:schemaRef ds:uri="http://schemas.microsoft.com/internal/obd"/>
   </ds:schemaRefs>
 </ds:datastoreItem>
-</file>
-
-<file path=customXml/itemProps2.xml><?xml version="1.0" encoding="utf-8"?>
-<ds:datastoreItem xmlns:ds="http://schemas.openxmlformats.org/officeDocument/2006/customXml" ds:itemID="{EA1B6F10-C4FD-4D9B-BEB3-80CE9B43988F}">
-  <ds:schemaRefs>
-    <ds:schemaRef ds:uri="http://schemas.microsoft.com/sharepoint/v3/contenttype/forms"/>
-  </ds:schemaRefs>
-</ds:datastoreItem>
-</file>
-
-<file path=customXml/itemProps3.xml><?xml version="1.0" encoding="utf-8"?>
-<ds:datastoreItem xmlns:ds="http://schemas.openxmlformats.org/officeDocument/2006/customXml" ds:itemID="{D89505E6-6C03-4492-A3AB-1C69ACEEBFF7}">
-  <ds:schemaRefs>
-    <ds:schemaRef ds:uri="http://schemas.microsoft.com/office/2006/metadata/properties"/>
-    <ds:schemaRef ds:uri="http://schemas.microsoft.com/office/infopath/2007/PartnerControls"/>
-  </ds:schemaRefs>
-</ds:datastoreItem>
 </file>
</xml_diff>

<commit_message>
All files updated to include two example cases
</commit_message>
<xml_diff>
--- a/Readme.docx
+++ b/Readme.docx
@@ -6,13 +6,8 @@
       <w:pPr>
         <w:jc w:val="both"/>
       </w:pPr>
-      <w:proofErr w:type="spellStart"/>
-      <w:r>
-        <w:t>NumKinFit</w:t>
-      </w:r>
-      <w:proofErr w:type="spellEnd"/>
-      <w:r>
-        <w:t xml:space="preserve"> is a </w:t>
+      <w:r>
+        <w:t xml:space="preserve">NumKinFit is a </w:t>
       </w:r>
       <w:r>
         <w:t>python-based</w:t>
@@ -120,77 +115,78 @@
         <w:t xml:space="preserve">(default install with Anaconda) </w:t>
       </w:r>
       <w:r>
-        <w:t xml:space="preserve">such as </w:t>
-      </w:r>
-      <w:proofErr w:type="spellStart"/>
-      <w:r>
-        <w:t>numpy</w:t>
-      </w:r>
-      <w:proofErr w:type="spellEnd"/>
+        <w:t>such as numpy, scipy,</w:t>
+      </w:r>
+      <w:r>
+        <w:t xml:space="preserve"> matplotlib and tkinter</w:t>
+      </w:r>
+      <w:r>
+        <w:t>,</w:t>
+      </w:r>
+      <w:r>
+        <w:t xml:space="preserve"> a fitting module based on </w:t>
+      </w:r>
+      <w:r>
+        <w:t>scipy,</w:t>
+      </w:r>
+      <w:r>
+        <w:t xml:space="preserve"> lmfit, </w:t>
+      </w:r>
+      <w:r>
+        <w:t>are</w:t>
+      </w:r>
+      <w:r>
+        <w:t xml:space="preserve"> required </w:t>
+      </w:r>
+      <w:r>
+        <w:t xml:space="preserve">to run this </w:t>
+      </w:r>
+      <w:r>
+        <w:t>program</w:t>
+      </w:r>
+      <w:r>
+        <w:t>.</w:t>
+      </w:r>
+      <w:r>
+        <w:t xml:space="preserve"> </w:t>
+      </w:r>
+      <w:r>
+        <w:t>The</w:t>
+      </w:r>
+      <w:r>
+        <w:t xml:space="preserve"> python script</w:t>
+      </w:r>
       <w:r>
         <w:t xml:space="preserve">, </w:t>
       </w:r>
-      <w:proofErr w:type="spellStart"/>
-      <w:r>
-        <w:t>scipy</w:t>
-      </w:r>
-      <w:proofErr w:type="spellEnd"/>
-      <w:r>
-        <w:t>,</w:t>
-      </w:r>
-      <w:r>
-        <w:t xml:space="preserve"> matplotlib and </w:t>
-      </w:r>
-      <w:proofErr w:type="spellStart"/>
-      <w:r>
-        <w:t>tkinter</w:t>
-      </w:r>
-      <w:proofErr w:type="spellEnd"/>
-      <w:r>
-        <w:t>,</w:t>
-      </w:r>
-      <w:r>
-        <w:t xml:space="preserve"> a fitting module based on </w:t>
-      </w:r>
-      <w:proofErr w:type="spellStart"/>
-      <w:r>
-        <w:t>scipy</w:t>
-      </w:r>
-      <w:proofErr w:type="spellEnd"/>
-      <w:r>
-        <w:t>,</w:t>
+      <w:r>
+        <w:t xml:space="preserve">a </w:t>
+      </w:r>
+      <w:r>
+        <w:t>manual and example data sets are provided in the</w:t>
       </w:r>
       <w:r>
         <w:t xml:space="preserve"> </w:t>
       </w:r>
-      <w:proofErr w:type="spellStart"/>
-      <w:r>
-        <w:t>lmfit</w:t>
-      </w:r>
-      <w:proofErr w:type="spellEnd"/>
-      <w:r>
-        <w:t xml:space="preserve">, </w:t>
-      </w:r>
-      <w:r>
-        <w:t>are</w:t>
-      </w:r>
-      <w:r>
-        <w:t xml:space="preserve"> required </w:t>
-      </w:r>
-      <w:r>
-        <w:t xml:space="preserve">to run this </w:t>
-      </w:r>
-      <w:r>
-        <w:t>program</w:t>
-      </w:r>
-      <w:r>
-        <w:t>.</w:t>
-      </w:r>
-      <w:r>
-        <w:t xml:space="preserve"> </w:t>
-      </w:r>
-      <w:r>
-        <w:t xml:space="preserve">Listed here are </w:t>
+      <w:hyperlink r:id="rId11" w:history="1">
+        <w:r>
+          <w:rPr>
+            <w:rStyle w:val="Hyperlink"/>
+          </w:rPr>
+          <w:t>https://github.com/rc13564/num_kin_fit_git</w:t>
+        </w:r>
+      </w:hyperlink>
+      <w:r>
+        <w:t xml:space="preserve"> repository. </w:t>
+      </w:r>
+      <w:r>
+        <w:t xml:space="preserve">Listed </w:t>
+      </w:r>
+      <w:r>
+        <w:t>below</w:t>
+      </w:r>
+      <w:r>
+        <w:t xml:space="preserve"> are </w:t>
       </w:r>
       <w:r>
         <w:t xml:space="preserve">the </w:t>
@@ -361,6 +357,18 @@
       <w:r>
         <w:t>letters and symbols are separated by a space key.</w:t>
       </w:r>
+      <w:r>
+        <w:t xml:space="preserve"> Make sure that there </w:t>
+      </w:r>
+      <w:r>
+        <w:t>are</w:t>
+      </w:r>
+      <w:r>
+        <w:t xml:space="preserve"> no empty lines</w:t>
+      </w:r>
+      <w:r>
+        <w:t xml:space="preserve">! </w:t>
+      </w:r>
     </w:p>
     <w:p>
       <w:pPr>
@@ -1164,82 +1172,2767 @@
       </w:pPr>
       <w:r>
         <w:lastRenderedPageBreak/>
-        <w:t xml:space="preserve">An example dataset (example_1.txt) </w:t>
-      </w:r>
-      <w:r>
-        <w:t>has</w:t>
-      </w:r>
-      <w:r>
-        <w:t xml:space="preserve"> also </w:t>
-      </w:r>
-      <w:r>
-        <w:t xml:space="preserve">been </w:t>
-      </w:r>
-      <w:r>
-        <w:t xml:space="preserve">uploaded in the repository which contains </w:t>
-      </w:r>
-      <w:r>
-        <w:t>three-tab</w:t>
-      </w:r>
-      <w:r>
-        <w:t xml:space="preserve"> separated columns for time, Species A and B</w:t>
+        <w:t>B</w:t>
+      </w:r>
+      <w:r>
+        <w:t>oth</w:t>
+      </w:r>
+      <w:r>
+        <w:t xml:space="preserve"> Model and Fit </w:t>
+      </w:r>
+      <w:r>
+        <w:t>processes</w:t>
+      </w:r>
+      <w:r>
+        <w:t xml:space="preserve"> produce traces which can be saved </w:t>
+      </w:r>
+      <w:r>
+        <w:t xml:space="preserve">by the user by selecting </w:t>
+      </w:r>
+      <w:r>
+        <w:t xml:space="preserve">the </w:t>
+      </w:r>
+      <w:r>
+        <w:t>‘Y</w:t>
+      </w:r>
+      <w:r>
+        <w:t>es</w:t>
+      </w:r>
+      <w:r>
+        <w:t>’</w:t>
+      </w:r>
+      <w:r>
+        <w:t xml:space="preserve"> option</w:t>
+      </w:r>
+      <w:r>
+        <w:t xml:space="preserve"> </w:t>
+      </w:r>
+      <w:r>
+        <w:t xml:space="preserve">for the Save? </w:t>
+      </w:r>
+      <w:r>
+        <w:t>d</w:t>
+      </w:r>
+      <w:r>
+        <w:t>ialog box</w:t>
+      </w:r>
+      <w:r>
+        <w:t xml:space="preserve"> query</w:t>
+      </w:r>
+      <w:r>
+        <w:t>. For the Model option</w:t>
+      </w:r>
+      <w:r>
+        <w:t>,</w:t>
+      </w:r>
+      <w:r>
+        <w:t xml:space="preserve"> the </w:t>
+      </w:r>
+      <w:r>
+        <w:t xml:space="preserve">time stamp parameters </w:t>
+      </w:r>
+      <w:r>
+        <w:t xml:space="preserve">provided by the user </w:t>
+      </w:r>
+      <w:r>
+        <w:t>and the modelled concentration at these time stamp</w:t>
+      </w:r>
+      <w:r>
+        <w:t xml:space="preserve">s will be saved. For the Fit option, the </w:t>
+      </w:r>
+      <w:r>
+        <w:t xml:space="preserve">start and stop values </w:t>
+      </w:r>
+      <w:r>
+        <w:t>are</w:t>
+      </w:r>
+      <w:r>
+        <w:t xml:space="preserve"> obtained from the measurement data and the number of steps in between will be taken from the</w:t>
+      </w:r>
+      <w:r>
+        <w:t xml:space="preserve"> entry</w:t>
+      </w:r>
+      <w:r>
+        <w:t xml:space="preserve"> provided in the GUI</w:t>
+      </w:r>
+      <w:r>
+        <w:t>.</w:t>
+      </w:r>
+      <w:r>
+        <w:t xml:space="preserve"> </w:t>
+      </w:r>
+      <w:r>
+        <w:t xml:space="preserve">A log file will also be created </w:t>
+      </w:r>
+      <w:r>
+        <w:t xml:space="preserve">for both processes </w:t>
+      </w:r>
+      <w:r>
+        <w:t xml:space="preserve">which lists all the entries used in </w:t>
+      </w:r>
+      <w:r>
+        <w:t xml:space="preserve">the </w:t>
+      </w:r>
+      <w:r>
+        <w:t xml:space="preserve">GUI for modelling and fitting. </w:t>
+      </w:r>
+      <w:r>
+        <w:t xml:space="preserve"> </w:t>
+      </w:r>
+    </w:p>
+    <w:p>
+      <w:pPr>
+        <w:jc w:val="both"/>
+        <w:rPr>
+          <w:b/>
+          <w:bCs/>
+          <w:u w:val="single"/>
+        </w:rPr>
+      </w:pPr>
+    </w:p>
+    <w:p>
+      <w:pPr>
+        <w:jc w:val="both"/>
+        <w:rPr>
+          <w:b/>
+          <w:bCs/>
+          <w:u w:val="single"/>
+        </w:rPr>
+      </w:pPr>
+      <w:r>
+        <w:rPr>
+          <w:b/>
+          <w:bCs/>
+          <w:u w:val="single"/>
+        </w:rPr>
+        <w:t xml:space="preserve">Example 1: </w:t>
+      </w:r>
+      <w:r>
+        <w:rPr>
+          <w:b/>
+          <w:bCs/>
+          <w:u w:val="single"/>
+        </w:rPr>
+        <w:t xml:space="preserve">Modelling </w:t>
+      </w:r>
+      <w:r>
+        <w:rPr>
+          <w:b/>
+          <w:bCs/>
+          <w:u w:val="single"/>
+        </w:rPr>
+        <w:t>Competitive Reactions</w:t>
+      </w:r>
+      <w:r>
+        <w:rPr>
+          <w:b/>
+          <w:bCs/>
+          <w:u w:val="single"/>
+        </w:rPr>
+        <w:t xml:space="preserve"> </w:t>
+      </w:r>
+    </w:p>
+    <w:p>
+      <w:pPr>
+        <w:jc w:val="both"/>
+      </w:pPr>
+      <w:r>
+        <w:t>The example_</w:t>
+      </w:r>
+      <w:r>
+        <w:t>1</w:t>
+      </w:r>
+      <w:r>
+        <w:t>.txt file was derived from a data set provided in a public data repository for a research paper (See Reference 1). This file contains data for decay of the simplest Criegee intermediate, CH</w:t>
+      </w:r>
+      <w:r>
+        <w:rPr>
+          <w:vertAlign w:val="subscript"/>
+        </w:rPr>
+        <w:t>2</w:t>
+      </w:r>
+      <w:r>
+        <w:t xml:space="preserve">OO, due to self-reaction and unimolecular reaction </w:t>
+      </w:r>
+      <w:r>
+        <w:t xml:space="preserve">at </w:t>
+      </w:r>
+      <w:r>
+        <w:t>311</w:t>
+      </w:r>
+      <w:r>
+        <w:t xml:space="preserve"> K. The first column is time delay between photolysis and probe lasers. The fourth column is the change in ring-down rate upon photolysis which is directly proportional to concentration of CH</w:t>
+      </w:r>
+      <w:r>
+        <w:rPr>
+          <w:vertAlign w:val="subscript"/>
+        </w:rPr>
+        <w:t>2</w:t>
+      </w:r>
+      <w:r>
+        <w:t>OO. The relationship between ringdown rate and concentration is provided by equation 16 of the paper listed in Reference 2 and using L=106 cm, c = 2.99</w:t>
+      </w:r>
+      <w:r>
+        <w:rPr>
+          <w:rFonts w:cstheme="minorHAnsi"/>
+        </w:rPr>
+        <w:t>×</w:t>
+      </w:r>
+      <w:r>
+        <w:t>10</w:t>
+      </w:r>
+      <w:r>
+        <w:rPr>
+          <w:vertAlign w:val="superscript"/>
+        </w:rPr>
+        <w:t>-10</w:t>
+      </w:r>
+      <w:r>
+        <w:t xml:space="preserve"> cm s</w:t>
+      </w:r>
+      <w:r>
+        <w:rPr>
+          <w:vertAlign w:val="superscript"/>
+        </w:rPr>
+        <w:t>-1</w:t>
+      </w:r>
+      <w:r>
+        <w:t xml:space="preserve">, d=7.6cm and </w:t>
+      </w:r>
+      <w:r>
+        <w:rPr>
+          <w:rFonts w:cstheme="minorHAnsi"/>
+        </w:rPr>
+        <w:t>σ</w:t>
+      </w:r>
+      <w:r>
+        <w:rPr>
+          <w:vertAlign w:val="subscript"/>
+        </w:rPr>
+        <w:t>355nm</w:t>
+      </w:r>
+      <w:r>
+        <w:t xml:space="preserve"> = 1.1</w:t>
+      </w:r>
+      <w:r>
+        <w:rPr>
+          <w:rFonts w:cstheme="minorHAnsi"/>
+        </w:rPr>
+        <w:t>×</w:t>
+      </w:r>
+      <w:r>
+        <w:t>10</w:t>
+      </w:r>
+      <w:r>
+        <w:rPr>
+          <w:vertAlign w:val="superscript"/>
+        </w:rPr>
+        <w:t>-10</w:t>
+      </w:r>
+      <w:r>
+        <w:t xml:space="preserve"> cm</w:t>
+      </w:r>
+      <w:r>
+        <w:rPr>
+          <w:vertAlign w:val="superscript"/>
+        </w:rPr>
+        <w:t>2</w:t>
+      </w:r>
+      <w:r>
+        <w:t xml:space="preserve"> molecule</w:t>
+      </w:r>
+      <w:r>
+        <w:rPr>
+          <w:vertAlign w:val="superscript"/>
+        </w:rPr>
+        <w:t>-1</w:t>
+      </w:r>
+      <w:r>
+        <w:t>. The datapoints for negative time and at time zero were deleted. The CH</w:t>
+      </w:r>
+      <w:r>
+        <w:rPr>
+          <w:vertAlign w:val="subscript"/>
+        </w:rPr>
+        <w:t>2</w:t>
+      </w:r>
+      <w:r>
+        <w:t>OO loss processes are dominant only after time zero. The resultant time column and the corresponding CH</w:t>
+      </w:r>
+      <w:r>
+        <w:rPr>
+          <w:vertAlign w:val="subscript"/>
+        </w:rPr>
+        <w:t>2</w:t>
+      </w:r>
+      <w:r>
+        <w:t>OO concentration values were saved in the github repository as example_</w:t>
+      </w:r>
+      <w:r>
+        <w:t>1</w:t>
+      </w:r>
+      <w:r>
+        <w:t>.txt</w:t>
+      </w:r>
+      <w:r>
+        <w:t xml:space="preserve"> file.</w:t>
+      </w:r>
+    </w:p>
+    <w:p>
+      <w:pPr>
+        <w:jc w:val="both"/>
+      </w:pPr>
+      <w:r>
+        <w:t>The self-reaction and unimolecular reaction of CH</w:t>
+      </w:r>
+      <w:r>
+        <w:rPr>
+          <w:vertAlign w:val="subscript"/>
+        </w:rPr>
+        <w:t>2</w:t>
+      </w:r>
+      <w:r>
+        <w:t>OO is described by the following reaction model:</w:t>
+      </w:r>
+    </w:p>
+    <w:p>
+      <w:pPr>
+        <w:jc w:val="both"/>
+        <w:rPr>
+          <w:color w:val="FF0000"/>
+        </w:rPr>
+      </w:pPr>
+      <w:r>
+        <w:rPr>
+          <w:color w:val="FF0000"/>
+        </w:rPr>
+        <w:t>Reaction Mode</w:t>
+      </w:r>
+      <w:r>
+        <w:rPr>
+          <w:color w:val="FF0000"/>
+        </w:rPr>
+        <w:t>l</w:t>
+      </w:r>
+      <w:r>
+        <w:rPr>
+          <w:color w:val="FF0000"/>
+        </w:rPr>
+        <w:t xml:space="preserve"> = </w:t>
+      </w:r>
+    </w:p>
+    <w:p>
+      <w:pPr>
+        <w:jc w:val="both"/>
+        <w:rPr>
+          <w:color w:val="FF0000"/>
+        </w:rPr>
+      </w:pPr>
+      <w:r>
+        <w:rPr>
+          <w:color w:val="FF0000"/>
+        </w:rPr>
+        <w:t>CH2OO + CH2OO = Product1 : k1</w:t>
+      </w:r>
+    </w:p>
+    <w:p>
+      <w:pPr>
+        <w:jc w:val="both"/>
+        <w:rPr>
+          <w:color w:val="FF0000"/>
+        </w:rPr>
+      </w:pPr>
+      <w:r>
+        <w:rPr>
+          <w:color w:val="FF0000"/>
+        </w:rPr>
+        <w:t>CH2OO = Product2 : k2</w:t>
+      </w:r>
+    </w:p>
+    <w:p>
+      <w:pPr>
+        <w:jc w:val="both"/>
+        <w:rPr>
+          <w:color w:val="FF0000"/>
+        </w:rPr>
+      </w:pPr>
+      <w:r>
+        <w:rPr>
+          <w:color w:val="FF0000"/>
+        </w:rPr>
+        <w:t>Reaction Species = CH2OO:Product1:Product2</w:t>
+      </w:r>
+    </w:p>
+    <w:p>
+      <w:pPr>
+        <w:jc w:val="both"/>
+        <w:rPr>
+          <w:color w:val="FF0000"/>
+        </w:rPr>
+      </w:pPr>
+      <w:r>
+        <w:rPr>
+          <w:color w:val="FF0000"/>
+        </w:rPr>
+        <w:t>Initial Concentrations, C0 = 1E12:0:0</w:t>
+      </w:r>
+    </w:p>
+    <w:p>
+      <w:pPr>
+        <w:jc w:val="both"/>
+      </w:pPr>
+      <w:r>
+        <w:t>For initial concentration, product concentrations should be zero. For fitting purpose, the best initial guess for the reactant initial concentration would be the first time point concentration value.</w:t>
+      </w:r>
+    </w:p>
+    <w:p>
+      <w:pPr>
+        <w:jc w:val="both"/>
+        <w:rPr>
+          <w:color w:val="FF0000"/>
+        </w:rPr>
+      </w:pPr>
+      <w:r>
+        <w:rPr>
+          <w:color w:val="FF0000"/>
+        </w:rPr>
+        <w:t>Initial Rate Coefficients, k = 1E-10:50</w:t>
+      </w:r>
+    </w:p>
+    <w:p>
+      <w:pPr>
+        <w:jc w:val="both"/>
+      </w:pPr>
+      <w:r>
+        <w:t>The rate coefficient for self-reaction of CH</w:t>
+      </w:r>
+      <w:r>
+        <w:rPr>
+          <w:vertAlign w:val="subscript"/>
+        </w:rPr>
+        <w:t>2</w:t>
+      </w:r>
+      <w:r>
+        <w:t>OO is around 10</w:t>
+      </w:r>
+      <w:r>
+        <w:rPr>
+          <w:vertAlign w:val="superscript"/>
+        </w:rPr>
+        <w:t>-10</w:t>
+      </w:r>
+      <w:r>
+        <w:t xml:space="preserve"> cm</w:t>
+      </w:r>
+      <w:r>
+        <w:rPr>
+          <w:vertAlign w:val="superscript"/>
+        </w:rPr>
+        <w:t>3</w:t>
+      </w:r>
+      <w:r>
+        <w:t xml:space="preserve"> molecule</w:t>
+      </w:r>
+      <w:r>
+        <w:rPr>
+          <w:vertAlign w:val="superscript"/>
+        </w:rPr>
+        <w:t>-1</w:t>
+      </w:r>
+      <w:r>
+        <w:t xml:space="preserve"> s</w:t>
+      </w:r>
+      <w:r>
+        <w:rPr>
+          <w:vertAlign w:val="superscript"/>
+        </w:rPr>
+        <w:t>-1</w:t>
+      </w:r>
+      <w:r>
+        <w:t xml:space="preserve"> (see Reference 2). The rate coefficient for the unimolecular loss processes which combines reactive and physical losses can range from 10 to few 100 s</w:t>
+      </w:r>
+      <w:r>
+        <w:rPr>
+          <w:vertAlign w:val="superscript"/>
+        </w:rPr>
+        <w:t>-1</w:t>
+      </w:r>
+      <w:r>
+        <w:t xml:space="preserve"> depending on experimental conditions. </w:t>
+      </w:r>
+    </w:p>
+    <w:p>
+      <w:pPr>
+        <w:jc w:val="both"/>
+        <w:rPr>
+          <w:color w:val="FF0000"/>
+        </w:rPr>
+      </w:pPr>
+      <w:r>
+        <w:rPr>
+          <w:color w:val="FF0000"/>
+        </w:rPr>
+        <w:t>Time Start = 0</w:t>
+      </w:r>
+    </w:p>
+    <w:p>
+      <w:pPr>
+        <w:jc w:val="both"/>
+        <w:rPr>
+          <w:color w:val="FF0000"/>
+        </w:rPr>
+      </w:pPr>
+      <w:r>
+        <w:rPr>
+          <w:color w:val="FF0000"/>
+        </w:rPr>
+        <w:t>Time Stop = 0.01</w:t>
+      </w:r>
+    </w:p>
+    <w:p>
+      <w:pPr>
+        <w:jc w:val="both"/>
+        <w:rPr>
+          <w:color w:val="FF0000"/>
+        </w:rPr>
+      </w:pPr>
+      <w:r>
+        <w:rPr>
+          <w:color w:val="FF0000"/>
+        </w:rPr>
+        <w:t>Number of Steps = 100</w:t>
+      </w:r>
+    </w:p>
+    <w:p>
+      <w:pPr>
+        <w:jc w:val="both"/>
+      </w:pPr>
+      <w:r>
+        <w:t>The time points for the numerical integration should be similar to the time window for the CH</w:t>
+      </w:r>
+      <w:r>
+        <w:rPr>
+          <w:vertAlign w:val="subscript"/>
+        </w:rPr>
+        <w:t>2</w:t>
+      </w:r>
+      <w:r>
+        <w:t xml:space="preserve">OO decay measurement we are using for this example. The Number of steps of around 100 gives smooth traces. </w:t>
+      </w:r>
+    </w:p>
+    <w:p>
+      <w:pPr>
+        <w:jc w:val="both"/>
+        <w:rPr>
+          <w:color w:val="FF0000"/>
+        </w:rPr>
+      </w:pPr>
+      <w:r>
+        <w:rPr>
+          <w:color w:val="FF0000"/>
+        </w:rPr>
+        <w:t>Measured Species = None</w:t>
+      </w:r>
+    </w:p>
+    <w:p>
+      <w:pPr>
+        <w:jc w:val="both"/>
+        <w:rPr>
+          <w:color w:val="FF0000"/>
+        </w:rPr>
+      </w:pPr>
+      <w:r>
+        <w:rPr>
+          <w:color w:val="FF0000"/>
+        </w:rPr>
+        <w:lastRenderedPageBreak/>
+        <w:t>Species to Plot = CH2OO:Product1:Product2</w:t>
+      </w:r>
+    </w:p>
+    <w:p>
+      <w:pPr>
+        <w:jc w:val="both"/>
+      </w:pPr>
+      <w:r>
+        <w:t>The default value for Measured Species input is None. The Species to Plot labels should be consistent with Reaction Species input. If we press Model now, the GUI will perform numerical integration and show the traces of species which were input in the Species to Plot as shown below:</w:t>
+      </w:r>
+    </w:p>
+    <w:p>
+      <w:pPr>
+        <w:jc w:val="center"/>
+      </w:pPr>
+      <w:r>
+        <w:rPr>
+          <w:noProof/>
+        </w:rPr>
+        <w:drawing>
+          <wp:inline distT="0" distB="0" distL="0" distR="0" wp14:anchorId="16CBADDC" wp14:editId="35D10E47">
+            <wp:extent cx="3667125" cy="2741202"/>
+            <wp:effectExtent l="0" t="0" r="0" b="2540"/>
+            <wp:docPr id="5" name="Picture 5"/>
+            <wp:cNvGraphicFramePr>
+              <a:graphicFrameLocks xmlns:a="http://schemas.openxmlformats.org/drawingml/2006/main" noChangeAspect="1"/>
+            </wp:cNvGraphicFramePr>
+            <a:graphic xmlns:a="http://schemas.openxmlformats.org/drawingml/2006/main">
+              <a:graphicData uri="http://schemas.openxmlformats.org/drawingml/2006/picture">
+                <pic:pic xmlns:pic="http://schemas.openxmlformats.org/drawingml/2006/picture">
+                  <pic:nvPicPr>
+                    <pic:cNvPr id="0" name="Picture 5"/>
+                    <pic:cNvPicPr>
+                      <a:picLocks noChangeAspect="1" noChangeArrowheads="1"/>
+                    </pic:cNvPicPr>
+                  </pic:nvPicPr>
+                  <pic:blipFill>
+                    <a:blip r:embed="rId12">
+                      <a:extLst>
+                        <a:ext uri="{28A0092B-C50C-407E-A947-70E740481C1C}">
+                          <a14:useLocalDpi xmlns:a14="http://schemas.microsoft.com/office/drawing/2010/main" val="0"/>
+                        </a:ext>
+                      </a:extLst>
+                    </a:blip>
+                    <a:srcRect/>
+                    <a:stretch>
+                      <a:fillRect/>
+                    </a:stretch>
+                  </pic:blipFill>
+                  <pic:spPr bwMode="auto">
+                    <a:xfrm>
+                      <a:off x="0" y="0"/>
+                      <a:ext cx="3701659" cy="2767016"/>
+                    </a:xfrm>
+                    <a:prstGeom prst="rect">
+                      <a:avLst/>
+                    </a:prstGeom>
+                    <a:noFill/>
+                    <a:ln>
+                      <a:noFill/>
+                    </a:ln>
+                  </pic:spPr>
+                </pic:pic>
+              </a:graphicData>
+            </a:graphic>
+          </wp:inline>
+        </w:drawing>
+      </w:r>
+    </w:p>
+    <w:p>
+      <w:pPr>
+        <w:jc w:val="both"/>
+        <w:rPr>
+          <w:color w:val="FF0000"/>
+        </w:rPr>
+      </w:pPr>
+      <w:r>
+        <w:rPr>
+          <w:color w:val="FF0000"/>
+        </w:rPr>
+        <w:t>Measured Species = CH2OO</w:t>
+      </w:r>
+    </w:p>
+    <w:p>
+      <w:pPr>
+        <w:jc w:val="both"/>
+      </w:pPr>
+      <w:r>
+        <w:t>Change the input for Measured Species as above and press Fit button. A dialog box will appear and select the example_2.txt file. A plot window will appear showing modelled as well as the experimental data sets as shown below:</w:t>
+      </w:r>
+    </w:p>
+    <w:p>
+      <w:pPr>
+        <w:jc w:val="center"/>
+      </w:pPr>
+      <w:r>
+        <w:rPr>
+          <w:noProof/>
+        </w:rPr>
+        <w:drawing>
+          <wp:inline distT="0" distB="0" distL="0" distR="0" wp14:anchorId="4075B0D7" wp14:editId="43F5455D">
+            <wp:extent cx="3933825" cy="2940562"/>
+            <wp:effectExtent l="0" t="0" r="0" b="0"/>
+            <wp:docPr id="3" name="Picture 3"/>
+            <wp:cNvGraphicFramePr>
+              <a:graphicFrameLocks xmlns:a="http://schemas.openxmlformats.org/drawingml/2006/main" noChangeAspect="1"/>
+            </wp:cNvGraphicFramePr>
+            <a:graphic xmlns:a="http://schemas.openxmlformats.org/drawingml/2006/main">
+              <a:graphicData uri="http://schemas.openxmlformats.org/drawingml/2006/picture">
+                <pic:pic xmlns:pic="http://schemas.openxmlformats.org/drawingml/2006/picture">
+                  <pic:nvPicPr>
+                    <pic:cNvPr id="0" name="Picture 3"/>
+                    <pic:cNvPicPr>
+                      <a:picLocks noChangeAspect="1" noChangeArrowheads="1"/>
+                    </pic:cNvPicPr>
+                  </pic:nvPicPr>
+                  <pic:blipFill>
+                    <a:blip r:embed="rId13">
+                      <a:extLst>
+                        <a:ext uri="{28A0092B-C50C-407E-A947-70E740481C1C}">
+                          <a14:useLocalDpi xmlns:a14="http://schemas.microsoft.com/office/drawing/2010/main" val="0"/>
+                        </a:ext>
+                      </a:extLst>
+                    </a:blip>
+                    <a:srcRect/>
+                    <a:stretch>
+                      <a:fillRect/>
+                    </a:stretch>
+                  </pic:blipFill>
+                  <pic:spPr bwMode="auto">
+                    <a:xfrm>
+                      <a:off x="0" y="0"/>
+                      <a:ext cx="3953905" cy="2955572"/>
+                    </a:xfrm>
+                    <a:prstGeom prst="rect">
+                      <a:avLst/>
+                    </a:prstGeom>
+                    <a:noFill/>
+                    <a:ln>
+                      <a:noFill/>
+                    </a:ln>
+                  </pic:spPr>
+                </pic:pic>
+              </a:graphicData>
+            </a:graphic>
+          </wp:inline>
+        </w:drawing>
+      </w:r>
+    </w:p>
+    <w:p>
+      <w:pPr>
+        <w:jc w:val="both"/>
+        <w:rPr>
+          <w:color w:val="FF0000"/>
+        </w:rPr>
+      </w:pPr>
+      <w:r>
+        <w:rPr>
+          <w:color w:val="FF0000"/>
+        </w:rPr>
+        <w:t>C0 min -Fit = 1E12:0:0</w:t>
+      </w:r>
+    </w:p>
+    <w:p>
+      <w:pPr>
+        <w:jc w:val="both"/>
+        <w:rPr>
+          <w:color w:val="FF0000"/>
+        </w:rPr>
+      </w:pPr>
+      <w:r>
+        <w:rPr>
+          <w:color w:val="FF0000"/>
+        </w:rPr>
+        <w:t>C0 max -Fit= 1E13:0:0</w:t>
+      </w:r>
+    </w:p>
+    <w:p>
+      <w:pPr>
+        <w:jc w:val="both"/>
+        <w:rPr>
+          <w:color w:val="FF0000"/>
+        </w:rPr>
+      </w:pPr>
+      <w:r>
+        <w:rPr>
+          <w:color w:val="FF0000"/>
+        </w:rPr>
+        <w:t>k min -Fit = 1E-11:10</w:t>
+      </w:r>
+    </w:p>
+    <w:p>
+      <w:pPr>
+        <w:jc w:val="both"/>
+        <w:rPr>
+          <w:color w:val="FF0000"/>
+        </w:rPr>
+      </w:pPr>
+      <w:r>
+        <w:rPr>
+          <w:color w:val="FF0000"/>
+        </w:rPr>
+        <w:t>k max -Fit = 1E-9:1000</w:t>
+      </w:r>
+    </w:p>
+    <w:p>
+      <w:pPr>
+        <w:jc w:val="both"/>
+      </w:pPr>
+      <w:r>
+        <w:lastRenderedPageBreak/>
+        <w:t>The initial concentration of the various species can also be varied in the fit. Only CH</w:t>
+      </w:r>
+      <w:r>
+        <w:rPr>
+          <w:vertAlign w:val="subscript"/>
+        </w:rPr>
+        <w:t>2</w:t>
+      </w:r>
+      <w:r>
+        <w:t>OO is present at time zero. The lower and upper limit for CH</w:t>
+      </w:r>
+      <w:r>
+        <w:rPr>
+          <w:vertAlign w:val="subscript"/>
+        </w:rPr>
+        <w:t>2</w:t>
+      </w:r>
+      <w:r>
+        <w:t xml:space="preserve">OO initial concentration values are provided as 1 </w:t>
+      </w:r>
+      <w:r>
+        <w:rPr>
+          <w:rFonts w:cstheme="minorHAnsi"/>
+        </w:rPr>
+        <w:t xml:space="preserve">× </w:t>
+      </w:r>
+      <w:r>
+        <w:t>10</w:t>
+      </w:r>
+      <w:r>
+        <w:rPr>
+          <w:vertAlign w:val="superscript"/>
+        </w:rPr>
+        <w:t>12</w:t>
+      </w:r>
+      <w:r>
+        <w:t xml:space="preserve"> and 1 </w:t>
+      </w:r>
+      <w:r>
+        <w:rPr>
+          <w:rFonts w:cstheme="minorHAnsi"/>
+        </w:rPr>
+        <w:t xml:space="preserve">× </w:t>
+      </w:r>
+      <w:r>
+        <w:t>10</w:t>
+      </w:r>
+      <w:r>
+        <w:rPr>
+          <w:vertAlign w:val="superscript"/>
+        </w:rPr>
+        <w:t>13</w:t>
+      </w:r>
+      <w:r>
+        <w:t xml:space="preserve"> molecule cm</w:t>
+      </w:r>
+      <w:r>
+        <w:rPr>
+          <w:vertAlign w:val="superscript"/>
+        </w:rPr>
+        <w:t>-3</w:t>
+      </w:r>
+      <w:r>
+        <w:t xml:space="preserve">. The minimum and maximum values for initial concentrations of Product1 and Product2 are same and thus these values will be fixed to values provided in the Initial Concentration, C0 input. The k1 value can vary form 1 </w:t>
+      </w:r>
+      <w:r>
+        <w:rPr>
+          <w:rFonts w:cstheme="minorHAnsi"/>
+        </w:rPr>
+        <w:t xml:space="preserve">× </w:t>
+      </w:r>
+      <w:r>
+        <w:t>10</w:t>
+      </w:r>
+      <w:r>
+        <w:rPr>
+          <w:vertAlign w:val="superscript"/>
+        </w:rPr>
+        <w:t>-</w:t>
+      </w:r>
+      <w:r>
+        <w:rPr>
+          <w:vertAlign w:val="superscript"/>
+        </w:rPr>
+        <w:t xml:space="preserve">11 </w:t>
+      </w:r>
+      <w:r>
+        <w:t xml:space="preserve">to 1 </w:t>
+      </w:r>
+      <w:r>
+        <w:rPr>
+          <w:rFonts w:cstheme="minorHAnsi"/>
+        </w:rPr>
+        <w:t xml:space="preserve">× </w:t>
+      </w:r>
+      <w:r>
+        <w:t>10</w:t>
+      </w:r>
+      <w:r>
+        <w:rPr>
+          <w:vertAlign w:val="superscript"/>
+        </w:rPr>
+        <w:t>-</w:t>
+      </w:r>
+      <w:r>
+        <w:rPr>
+          <w:vertAlign w:val="superscript"/>
+        </w:rPr>
+        <w:t xml:space="preserve">9 </w:t>
+      </w:r>
+      <w:r>
+        <w:t>cm</w:t>
+      </w:r>
+      <w:r>
+        <w:rPr>
+          <w:vertAlign w:val="superscript"/>
+        </w:rPr>
+        <w:t>3</w:t>
+      </w:r>
+      <w:r>
+        <w:t xml:space="preserve"> molecule</w:t>
+      </w:r>
+      <w:r>
+        <w:rPr>
+          <w:vertAlign w:val="superscript"/>
+        </w:rPr>
+        <w:t>-1</w:t>
+      </w:r>
+      <w:r>
+        <w:t xml:space="preserve"> s</w:t>
+      </w:r>
+      <w:r>
+        <w:rPr>
+          <w:vertAlign w:val="superscript"/>
+        </w:rPr>
+        <w:t>-1</w:t>
+      </w:r>
+      <w:r>
+        <w:t xml:space="preserve"> and k2 value from 10 to 1000 s</w:t>
+      </w:r>
+      <w:r>
+        <w:rPr>
+          <w:vertAlign w:val="superscript"/>
+        </w:rPr>
+        <w:t>-1</w:t>
+      </w:r>
+      <w:r>
+        <w:t xml:space="preserve">. Pressing the Fit button should give the fitted trace along with the experimental trace as shown below: </w:t>
+      </w:r>
+    </w:p>
+    <w:p>
+      <w:pPr>
+        <w:jc w:val="center"/>
+      </w:pPr>
+      <w:r>
+        <w:rPr>
+          <w:noProof/>
+        </w:rPr>
+        <w:drawing>
+          <wp:inline distT="0" distB="0" distL="0" distR="0" wp14:anchorId="39981C70" wp14:editId="3739B59B">
+            <wp:extent cx="3533775" cy="2641522"/>
+            <wp:effectExtent l="0" t="0" r="0" b="6985"/>
+            <wp:docPr id="2" name="Picture 2"/>
+            <wp:cNvGraphicFramePr>
+              <a:graphicFrameLocks xmlns:a="http://schemas.openxmlformats.org/drawingml/2006/main" noChangeAspect="1"/>
+            </wp:cNvGraphicFramePr>
+            <a:graphic xmlns:a="http://schemas.openxmlformats.org/drawingml/2006/main">
+              <a:graphicData uri="http://schemas.openxmlformats.org/drawingml/2006/picture">
+                <pic:pic xmlns:pic="http://schemas.openxmlformats.org/drawingml/2006/picture">
+                  <pic:nvPicPr>
+                    <pic:cNvPr id="0" name="Picture 1"/>
+                    <pic:cNvPicPr>
+                      <a:picLocks noChangeAspect="1" noChangeArrowheads="1"/>
+                    </pic:cNvPicPr>
+                  </pic:nvPicPr>
+                  <pic:blipFill>
+                    <a:blip r:embed="rId14">
+                      <a:extLst>
+                        <a:ext uri="{28A0092B-C50C-407E-A947-70E740481C1C}">
+                          <a14:useLocalDpi xmlns:a14="http://schemas.microsoft.com/office/drawing/2010/main" val="0"/>
+                        </a:ext>
+                      </a:extLst>
+                    </a:blip>
+                    <a:srcRect/>
+                    <a:stretch>
+                      <a:fillRect/>
+                    </a:stretch>
+                  </pic:blipFill>
+                  <pic:spPr bwMode="auto">
+                    <a:xfrm>
+                      <a:off x="0" y="0"/>
+                      <a:ext cx="3543728" cy="2648962"/>
+                    </a:xfrm>
+                    <a:prstGeom prst="rect">
+                      <a:avLst/>
+                    </a:prstGeom>
+                    <a:noFill/>
+                    <a:ln>
+                      <a:noFill/>
+                    </a:ln>
+                  </pic:spPr>
+                </pic:pic>
+              </a:graphicData>
+            </a:graphic>
+          </wp:inline>
+        </w:drawing>
+      </w:r>
+    </w:p>
+    <w:p>
+      <w:pPr>
+        <w:jc w:val="both"/>
+      </w:pPr>
+      <w:r>
+        <w:t>The values of the fitted parameters are provided in the python console.</w:t>
+      </w:r>
+      <w:r>
+        <w:t xml:space="preserve"> </w:t>
+      </w:r>
+      <w:r>
+        <w:t>Overall, five parameters k1, k2, CH2OO</w:t>
+      </w:r>
+      <w:r>
+        <w:rPr>
+          <w:vertAlign w:val="subscript"/>
+        </w:rPr>
+        <w:t>0</w:t>
+      </w:r>
+      <w:r>
+        <w:t xml:space="preserve"> (initial concentration value for CH</w:t>
+      </w:r>
+      <w:r>
+        <w:rPr>
+          <w:vertAlign w:val="subscript"/>
+        </w:rPr>
+        <w:t>2</w:t>
+      </w:r>
+      <w:r>
+        <w:t>OO), Product1</w:t>
+      </w:r>
+      <w:r>
+        <w:rPr>
+          <w:vertAlign w:val="subscript"/>
+        </w:rPr>
+        <w:t>0</w:t>
+      </w:r>
+      <w:r>
+        <w:t xml:space="preserve"> and Product2</w:t>
+      </w:r>
+      <w:r>
+        <w:rPr>
+          <w:vertAlign w:val="subscript"/>
+        </w:rPr>
+        <w:t>0</w:t>
+      </w:r>
+      <w:r>
+        <w:t xml:space="preserve"> were used and the first three were varied in the fit. The error values for the fitted parameters are 1</w:t>
+      </w:r>
+      <w:r>
+        <w:rPr>
+          <w:rFonts w:cstheme="minorHAnsi"/>
+        </w:rPr>
+        <w:t>σ</w:t>
+      </w:r>
+      <w:r>
+        <w:t xml:space="preserve"> value. Correlation between various fitted parameters are also provided. </w:t>
+      </w:r>
+    </w:p>
+    <w:p>
+      <w:pPr>
+        <w:jc w:val="both"/>
+        <w:rPr>
+          <w:color w:val="00B050"/>
+        </w:rPr>
+      </w:pPr>
+      <w:r>
+        <w:rPr>
+          <w:color w:val="00B050"/>
+        </w:rPr>
+        <w:t>[[Variables]]</w:t>
+      </w:r>
+    </w:p>
+    <w:p>
+      <w:pPr>
+        <w:jc w:val="both"/>
+        <w:rPr>
+          <w:color w:val="00B050"/>
+        </w:rPr>
+      </w:pPr>
+      <w:r>
+        <w:rPr>
+          <w:color w:val="00B050"/>
+        </w:rPr>
+        <w:t xml:space="preserve">    k1:                1.4576e-10 +/- 8.2092e-12 (5.63%) (init = 1e-10)</w:t>
+      </w:r>
+    </w:p>
+    <w:p>
+      <w:pPr>
+        <w:jc w:val="both"/>
+        <w:rPr>
+          <w:color w:val="00B050"/>
+        </w:rPr>
+      </w:pPr>
+      <w:r>
+        <w:rPr>
+          <w:color w:val="00B050"/>
+        </w:rPr>
+        <w:t xml:space="preserve">    k2:                92.1173211 +/- 9.85983787 (10.70%) (init = 50)</w:t>
+      </w:r>
+    </w:p>
+    <w:p>
+      <w:pPr>
+        <w:jc w:val="both"/>
+        <w:rPr>
+          <w:color w:val="00B050"/>
+        </w:rPr>
+      </w:pPr>
+      <w:r>
+        <w:rPr>
+          <w:color w:val="00B050"/>
+        </w:rPr>
+        <w:t xml:space="preserve">    Initial_CH2OO:     1.7408e+12 +/- 3.4867e+10 (2.00%) (init = 1e+12)</w:t>
+      </w:r>
+    </w:p>
+    <w:p>
+      <w:pPr>
+        <w:jc w:val="both"/>
+        <w:rPr>
+          <w:color w:val="00B050"/>
+        </w:rPr>
+      </w:pPr>
+      <w:r>
+        <w:rPr>
+          <w:color w:val="00B050"/>
+        </w:rPr>
+        <w:t xml:space="preserve">    Initial_Product1:  0 (fixed)</w:t>
+      </w:r>
+    </w:p>
+    <w:p>
+      <w:pPr>
+        <w:jc w:val="both"/>
+        <w:rPr>
+          <w:color w:val="00B050"/>
+        </w:rPr>
+      </w:pPr>
+      <w:r>
+        <w:rPr>
+          <w:color w:val="00B050"/>
+        </w:rPr>
+        <w:t xml:space="preserve">    Initial_Product2:  0 (fixed)</w:t>
+      </w:r>
+    </w:p>
+    <w:p>
+      <w:pPr>
+        <w:jc w:val="both"/>
+        <w:rPr>
+          <w:color w:val="00B050"/>
+        </w:rPr>
+      </w:pPr>
+      <w:r>
+        <w:rPr>
+          <w:color w:val="00B050"/>
+        </w:rPr>
+        <w:t>[[Correlations]] (unreported correlations are &lt; 0.100)</w:t>
+      </w:r>
+    </w:p>
+    <w:p>
+      <w:pPr>
+        <w:jc w:val="both"/>
+        <w:rPr>
+          <w:color w:val="00B050"/>
+        </w:rPr>
+      </w:pPr>
+      <w:r>
+        <w:rPr>
+          <w:color w:val="00B050"/>
+        </w:rPr>
+        <w:t xml:space="preserve">    C(k1, k2)            =  0.839</w:t>
+      </w:r>
+    </w:p>
+    <w:p>
+      <w:pPr>
+        <w:jc w:val="both"/>
+        <w:rPr>
+          <w:color w:val="00B050"/>
+        </w:rPr>
+      </w:pPr>
+      <w:r>
+        <w:rPr>
+          <w:color w:val="00B050"/>
+        </w:rPr>
+        <w:t xml:space="preserve">    C(k2, Initial_CH2OO) =  0.779</w:t>
+      </w:r>
+    </w:p>
+    <w:p>
+      <w:pPr>
+        <w:jc w:val="both"/>
+        <w:rPr>
+          <w:color w:val="00B050"/>
+        </w:rPr>
+      </w:pPr>
+      <w:r>
+        <w:rPr>
+          <w:color w:val="00B050"/>
+        </w:rPr>
+        <w:t xml:space="preserve">    C(k1, Initial_CH2OO) =  0.727</w:t>
+      </w:r>
+    </w:p>
+    <w:p>
+      <w:pPr>
+        <w:jc w:val="both"/>
+      </w:pPr>
+      <w:r>
+        <w:t xml:space="preserve">! </w:t>
+      </w:r>
+      <w:r>
+        <w:t>Although the fit result look good, correlation</w:t>
+      </w:r>
+      <w:r>
+        <w:t>s</w:t>
+      </w:r>
+      <w:r>
+        <w:t xml:space="preserve"> between the fit parameters are quite high. </w:t>
+      </w:r>
+      <w:r>
+        <w:t>I</w:t>
+      </w:r>
+      <w:r>
+        <w:t xml:space="preserve">deally </w:t>
+      </w:r>
+      <w:r>
+        <w:t>the</w:t>
+      </w:r>
+      <w:r>
+        <w:t xml:space="preserve"> fit </w:t>
+      </w:r>
+      <w:r>
+        <w:t xml:space="preserve">parameters </w:t>
+      </w:r>
+      <w:r>
+        <w:t>should h</w:t>
+      </w:r>
+      <w:r>
+        <w:t>ave relatively low correlation</w:t>
+      </w:r>
+      <w:r>
+        <w:t>s</w:t>
+      </w:r>
+      <w:r>
+        <w:t xml:space="preserve"> (&lt;0.5)</w:t>
+      </w:r>
+      <w:r>
+        <w:t xml:space="preserve"> which </w:t>
+      </w:r>
+      <w:r>
+        <w:t xml:space="preserve">in this case </w:t>
+      </w:r>
+      <w:r>
+        <w:t>may be achieved by</w:t>
+      </w:r>
+      <w:r>
+        <w:t xml:space="preserve"> systematic measurement</w:t>
+      </w:r>
+      <w:r>
+        <w:t>s</w:t>
+      </w:r>
+      <w:r>
+        <w:t xml:space="preserve"> for dependence</w:t>
+      </w:r>
+      <w:r>
+        <w:t>s</w:t>
+      </w:r>
+      <w:r>
+        <w:t xml:space="preserve"> </w:t>
+      </w:r>
+      <w:r>
+        <w:t xml:space="preserve">on </w:t>
+      </w:r>
+      <w:r>
+        <w:t xml:space="preserve">initial </w:t>
+      </w:r>
+      <w:r>
+        <w:t>CH</w:t>
+      </w:r>
+      <w:r>
+        <w:rPr>
+          <w:vertAlign w:val="subscript"/>
+        </w:rPr>
+        <w:t>2</w:t>
+      </w:r>
+      <w:r>
+        <w:t xml:space="preserve">OO concentrations and </w:t>
+      </w:r>
+      <w:r>
+        <w:t xml:space="preserve">other </w:t>
+      </w:r>
+      <w:r>
+        <w:t>physical conditions to separate out the two reactions</w:t>
+      </w:r>
+      <w:r>
+        <w:t xml:space="preserve"> in the time domain</w:t>
       </w:r>
       <w:r>
         <w:t xml:space="preserve">. </w:t>
       </w:r>
+    </w:p>
+    <w:p>
+      <w:pPr>
+        <w:jc w:val="both"/>
+        <w:rPr>
+          <w:b/>
+          <w:bCs/>
+        </w:rPr>
+      </w:pPr>
+      <w:r>
+        <w:rPr>
+          <w:b/>
+          <w:bCs/>
+        </w:rPr>
+        <w:t>References</w:t>
+      </w:r>
+    </w:p>
+    <w:p>
+      <w:pPr>
+        <w:pStyle w:val="ListParagraph"/>
+        <w:numPr>
+          <w:ilvl w:val="0"/>
+          <w:numId w:val="2"/>
+        </w:numPr>
+        <w:jc w:val="both"/>
+      </w:pPr>
+      <w:hyperlink r:id="rId15" w:history="1">
+        <w:r>
+          <w:rPr>
+            <w:rStyle w:val="Hyperlink"/>
+          </w:rPr>
+          <w:t>https://data.bris.ac.uk/datasets/3lfkl8guhfjf2ain57w18p7ue/CRDS/CH2OO_CH3NH2/T_dep_50_Torr/311K/04-06-2016-001.txt</w:t>
+        </w:r>
+      </w:hyperlink>
+    </w:p>
+    <w:p>
+      <w:pPr>
+        <w:pStyle w:val="ListParagraph"/>
+        <w:numPr>
+          <w:ilvl w:val="0"/>
+          <w:numId w:val="2"/>
+        </w:numPr>
+        <w:jc w:val="both"/>
+      </w:pPr>
+      <w:hyperlink r:id="rId16" w:history="1">
+        <w:r>
+          <w:rPr>
+            <w:rStyle w:val="Hyperlink"/>
+          </w:rPr>
+          <w:t>https://pubs.rsc.org/en/content/articlepdf/2015/cp/c4cp04198d</w:t>
+        </w:r>
+      </w:hyperlink>
+    </w:p>
+    <w:p>
+      <w:pPr>
+        <w:jc w:val="both"/>
+        <w:rPr>
+          <w:b/>
+          <w:bCs/>
+          <w:u w:val="single"/>
+        </w:rPr>
+      </w:pPr>
+    </w:p>
+    <w:p>
+      <w:pPr>
+        <w:jc w:val="both"/>
+        <w:rPr>
+          <w:b/>
+          <w:bCs/>
+          <w:u w:val="single"/>
+        </w:rPr>
+      </w:pPr>
+      <w:r>
+        <w:rPr>
+          <w:b/>
+          <w:bCs/>
+          <w:u w:val="single"/>
+        </w:rPr>
+        <w:t xml:space="preserve">Example 2: </w:t>
+      </w:r>
+      <w:r>
+        <w:rPr>
+          <w:b/>
+          <w:bCs/>
+          <w:u w:val="single"/>
+        </w:rPr>
+        <w:t>Modelling</w:t>
+      </w:r>
+      <w:r>
+        <w:rPr>
+          <w:b/>
+          <w:bCs/>
+          <w:u w:val="single"/>
+        </w:rPr>
+        <w:t xml:space="preserve"> Product Formation</w:t>
+      </w:r>
+    </w:p>
+    <w:p>
+      <w:pPr>
+        <w:jc w:val="both"/>
+      </w:pPr>
+      <w:r>
+        <w:t>In example 1, we were able to model self-reaction and unimolecular reaction of CH</w:t>
+      </w:r>
+      <w:r>
+        <w:rPr>
+          <w:vertAlign w:val="subscript"/>
+        </w:rPr>
+        <w:t>2</w:t>
+      </w:r>
+      <w:r>
+        <w:t>OO and then fit the model parameters to experimental measurements. Here we will perform global fitting for CH</w:t>
+      </w:r>
+      <w:r>
+        <w:rPr>
+          <w:vertAlign w:val="subscript"/>
+        </w:rPr>
+        <w:t>2</w:t>
+      </w:r>
+      <w:r>
+        <w:t xml:space="preserve">OO reactions and products. The data set were obtained from a public data repository for a research paper (see Reference 3). The first column shows the time </w:t>
+      </w:r>
+      <w:r>
+        <w:t xml:space="preserve">delay </w:t>
+      </w:r>
+      <w:r>
+        <w:t xml:space="preserve">(s) </w:t>
+      </w:r>
+      <w:r>
+        <w:t xml:space="preserve">between photolysis and probe lasers. The second </w:t>
+      </w:r>
+      <w:r>
+        <w:t xml:space="preserve">third </w:t>
+      </w:r>
+      <w:r>
+        <w:t xml:space="preserve">column </w:t>
+      </w:r>
+      <w:r>
+        <w:t xml:space="preserve">show </w:t>
+      </w:r>
+      <w:r>
+        <w:t>signal</w:t>
+      </w:r>
+      <w:r>
+        <w:t>s</w:t>
+      </w:r>
+      <w:r>
+        <w:t xml:space="preserve"> for CH</w:t>
+      </w:r>
+      <w:r>
+        <w:rPr>
+          <w:vertAlign w:val="subscript"/>
+        </w:rPr>
+        <w:t>2</w:t>
+      </w:r>
+      <w:r>
+        <w:t>OO</w:t>
+      </w:r>
+      <w:r>
+        <w:rPr>
+          <w:vertAlign w:val="superscript"/>
+        </w:rPr>
+        <w:t>+</w:t>
+      </w:r>
+      <w:r>
+        <w:t xml:space="preserve"> </w:t>
+      </w:r>
+      <w:r>
+        <w:t>and CH</w:t>
+      </w:r>
+      <w:r>
+        <w:rPr>
+          <w:vertAlign w:val="subscript"/>
+        </w:rPr>
+        <w:t>3</w:t>
+      </w:r>
+      <w:r>
+        <w:t>N(H)CH</w:t>
+      </w:r>
+      <w:r>
+        <w:rPr>
+          <w:vertAlign w:val="subscript"/>
+        </w:rPr>
+        <w:t>2</w:t>
+      </w:r>
+      <w:r>
+        <w:rPr>
+          <w:vertAlign w:val="superscript"/>
+        </w:rPr>
+        <w:t>+</w:t>
+      </w:r>
+      <w:r>
+        <w:t xml:space="preserve"> ions. The </w:t>
+      </w:r>
+      <w:r>
+        <w:t>CH</w:t>
+      </w:r>
+      <w:r>
+        <w:rPr>
+          <w:vertAlign w:val="subscript"/>
+        </w:rPr>
+        <w:t>2</w:t>
+      </w:r>
+      <w:r>
+        <w:t>OO</w:t>
+      </w:r>
+      <w:r>
+        <w:rPr>
+          <w:vertAlign w:val="superscript"/>
+        </w:rPr>
+        <w:t>+</w:t>
+      </w:r>
+      <w:r>
+        <w:t xml:space="preserve"> ion is produced form photoionization of CH</w:t>
+      </w:r>
+      <w:r>
+        <w:rPr>
+          <w:vertAlign w:val="subscript"/>
+        </w:rPr>
+        <w:t>2</w:t>
+      </w:r>
+      <w:r>
+        <w:t xml:space="preserve">OO </w:t>
+      </w:r>
+      <w:r>
+        <w:t>whereas</w:t>
+      </w:r>
+      <w:r>
+        <w:t xml:space="preserve"> </w:t>
+      </w:r>
+      <w:r>
+        <w:t>CH</w:t>
+      </w:r>
+      <w:r>
+        <w:rPr>
+          <w:vertAlign w:val="subscript"/>
+        </w:rPr>
+        <w:t>3</w:t>
+      </w:r>
+      <w:r>
+        <w:t>N(H)CH</w:t>
+      </w:r>
+      <w:r>
+        <w:rPr>
+          <w:vertAlign w:val="subscript"/>
+        </w:rPr>
+        <w:t>2</w:t>
+      </w:r>
+      <w:r>
+        <w:rPr>
+          <w:vertAlign w:val="superscript"/>
+        </w:rPr>
+        <w:t>+</w:t>
+      </w:r>
+      <w:r>
+        <w:t xml:space="preserve"> ion is produced from photo</w:t>
+      </w:r>
+      <w:r>
+        <w:t>-fragmentation</w:t>
+      </w:r>
+      <w:r>
+        <w:t xml:space="preserve"> of </w:t>
+      </w:r>
+      <w:r>
+        <w:t xml:space="preserve">the </w:t>
+      </w:r>
+      <w:r>
+        <w:t xml:space="preserve">adduct </w:t>
+      </w:r>
+      <w:r>
+        <w:t xml:space="preserve">product </w:t>
+      </w:r>
+      <w:r>
+        <w:t>from reaction of CH</w:t>
+      </w:r>
+      <w:r>
+        <w:rPr>
+          <w:vertAlign w:val="subscript"/>
+        </w:rPr>
+        <w:t>2</w:t>
+      </w:r>
+      <w:r>
+        <w:t>OO with CH</w:t>
+      </w:r>
+      <w:r>
+        <w:rPr>
+          <w:vertAlign w:val="subscript"/>
+        </w:rPr>
+        <w:t>3</w:t>
+      </w:r>
+      <w:r>
+        <w:t>NH</w:t>
+      </w:r>
+      <w:r>
+        <w:rPr>
+          <w:vertAlign w:val="subscript"/>
+        </w:rPr>
+        <w:t>2</w:t>
+      </w:r>
+      <w:r>
+        <w:t>.</w:t>
+      </w:r>
+      <w:r>
+        <w:t xml:space="preserve"> The ion signals are </w:t>
+      </w:r>
+      <w:r>
+        <w:t xml:space="preserve">in </w:t>
+      </w:r>
+      <w:r>
+        <w:t xml:space="preserve">arbitrary </w:t>
+      </w:r>
+      <w:r>
+        <w:t xml:space="preserve">unit </w:t>
+      </w:r>
+      <w:r>
+        <w:t xml:space="preserve">and </w:t>
+      </w:r>
+      <w:r>
+        <w:t>directly proportional to the concentration of the neutral species</w:t>
+      </w:r>
+      <w:r>
+        <w:t>. These values</w:t>
+      </w:r>
+      <w:r>
+        <w:t xml:space="preserve"> were scaled to </w:t>
+      </w:r>
+      <w:r>
+        <w:t xml:space="preserve">1 </w:t>
+      </w:r>
+      <w:r>
+        <w:t xml:space="preserve">as </w:t>
+      </w:r>
+      <w:r>
+        <w:t>numerical integration will not work properly for</w:t>
+      </w:r>
+      <w:r>
+        <w:t xml:space="preserve"> very small and large values</w:t>
+      </w:r>
+      <w:r>
+        <w:t xml:space="preserve"> as then saved to </w:t>
+      </w:r>
+      <w:r>
+        <w:t>example_2I.txt file in the github repository</w:t>
+      </w:r>
+      <w:r>
+        <w:t xml:space="preserve">. For reactions with </w:t>
+      </w:r>
+      <w:r>
+        <w:t xml:space="preserve">multiple branching channels, different scaling factor </w:t>
+      </w:r>
+      <w:r>
+        <w:t xml:space="preserve">may </w:t>
+      </w:r>
+      <w:r>
+        <w:t xml:space="preserve">be </w:t>
+      </w:r>
+      <w:r>
+        <w:t>need</w:t>
+      </w:r>
+      <w:r>
+        <w:t>ed</w:t>
+      </w:r>
+      <w:r>
+        <w:t xml:space="preserve"> for various products. </w:t>
+      </w:r>
+    </w:p>
+    <w:p>
+      <w:pPr>
+        <w:jc w:val="both"/>
+        <w:rPr>
+          <w:color w:val="FF0000"/>
+        </w:rPr>
+      </w:pPr>
+      <w:r>
+        <w:rPr>
+          <w:color w:val="FF0000"/>
+        </w:rPr>
+        <w:t>Reaction Model =</w:t>
+      </w:r>
+    </w:p>
+    <w:p>
+      <w:pPr>
+        <w:jc w:val="both"/>
+        <w:rPr>
+          <w:color w:val="FF0000"/>
+        </w:rPr>
+      </w:pPr>
+      <w:r>
+        <w:rPr>
+          <w:color w:val="FF0000"/>
+        </w:rPr>
+        <w:t>CH2I = CH2OO :</w:t>
+      </w:r>
+      <w:r>
+        <w:rPr>
+          <w:color w:val="FF0000"/>
+        </w:rPr>
+        <w:t xml:space="preserve"> </w:t>
+      </w:r>
+      <w:r>
+        <w:rPr>
+          <w:color w:val="FF0000"/>
+        </w:rPr>
+        <w:t>k1</w:t>
+      </w:r>
+    </w:p>
+    <w:p>
+      <w:pPr>
+        <w:jc w:val="both"/>
+        <w:rPr>
+          <w:color w:val="FF0000"/>
+        </w:rPr>
+      </w:pPr>
+      <w:r>
+        <w:rPr>
+          <w:color w:val="FF0000"/>
+        </w:rPr>
+        <w:t>CH2OO = Product1 : k2</w:t>
+      </w:r>
+    </w:p>
+    <w:p>
+      <w:pPr>
+        <w:jc w:val="both"/>
+      </w:pPr>
+      <w:r>
+        <w:t>Here</w:t>
+      </w:r>
+      <w:r>
+        <w:t xml:space="preserve"> CH</w:t>
+      </w:r>
+      <w:r>
+        <w:rPr>
+          <w:vertAlign w:val="subscript"/>
+        </w:rPr>
+        <w:t>2</w:t>
+      </w:r>
+      <w:r>
+        <w:t>I react</w:t>
+      </w:r>
+      <w:r>
+        <w:t>s</w:t>
+      </w:r>
+      <w:r>
+        <w:t xml:space="preserve"> </w:t>
+      </w:r>
+      <w:r>
+        <w:t xml:space="preserve">rapidly </w:t>
+      </w:r>
+      <w:r>
+        <w:t>with O</w:t>
+      </w:r>
+      <w:r>
+        <w:rPr>
+          <w:vertAlign w:val="subscript"/>
+        </w:rPr>
+        <w:t>2</w:t>
+      </w:r>
+      <w:r>
+        <w:t xml:space="preserve"> to form CH</w:t>
+      </w:r>
+      <w:r>
+        <w:rPr>
+          <w:vertAlign w:val="subscript"/>
+        </w:rPr>
+        <w:t>2</w:t>
+      </w:r>
+      <w:r>
+        <w:t>OO</w:t>
+      </w:r>
+      <w:r>
+        <w:t xml:space="preserve"> which then </w:t>
+      </w:r>
+      <w:r>
+        <w:t xml:space="preserve">reacts </w:t>
+      </w:r>
+      <w:r>
+        <w:t>rapidly</w:t>
+      </w:r>
+      <w:r>
+        <w:t xml:space="preserve"> with CH</w:t>
+      </w:r>
+      <w:r>
+        <w:rPr>
+          <w:vertAlign w:val="subscript"/>
+        </w:rPr>
+        <w:t>3</w:t>
+      </w:r>
+      <w:r>
+        <w:t>NH</w:t>
+      </w:r>
+      <w:r>
+        <w:rPr>
+          <w:vertAlign w:val="subscript"/>
+        </w:rPr>
+        <w:t>2</w:t>
+      </w:r>
+      <w:r>
+        <w:t xml:space="preserve"> to form Product1. </w:t>
+      </w:r>
+      <w:r>
+        <w:t>Both</w:t>
+      </w:r>
+      <w:r>
+        <w:t xml:space="preserve"> reactions are in pseudo first order as excess concentrations of </w:t>
+      </w:r>
+      <w:r>
+        <w:t>O</w:t>
+      </w:r>
+      <w:r>
+        <w:rPr>
+          <w:vertAlign w:val="subscript"/>
+        </w:rPr>
+        <w:t>2</w:t>
+      </w:r>
+      <w:r>
+        <w:t xml:space="preserve"> and CH</w:t>
+      </w:r>
+      <w:r>
+        <w:rPr>
+          <w:vertAlign w:val="subscript"/>
+        </w:rPr>
+        <w:t>3</w:t>
+      </w:r>
+      <w:r>
+        <w:t>NH</w:t>
+      </w:r>
+      <w:r>
+        <w:rPr>
+          <w:vertAlign w:val="subscript"/>
+        </w:rPr>
+        <w:t>2</w:t>
+      </w:r>
+      <w:r>
+        <w:t xml:space="preserve"> </w:t>
+      </w:r>
+      <w:r>
+        <w:t xml:space="preserve">were used for these measurements. </w:t>
+      </w:r>
+      <w:r>
+        <w:t>Thus, concentrations of O</w:t>
+      </w:r>
+      <w:r>
+        <w:rPr>
+          <w:vertAlign w:val="subscript"/>
+        </w:rPr>
+        <w:t>2</w:t>
+      </w:r>
+      <w:r>
+        <w:t xml:space="preserve"> and CH</w:t>
+      </w:r>
+      <w:r>
+        <w:rPr>
+          <w:vertAlign w:val="subscript"/>
+        </w:rPr>
+        <w:t>3</w:t>
+      </w:r>
+      <w:r>
+        <w:t>NH</w:t>
+      </w:r>
+      <w:r>
+        <w:rPr>
+          <w:vertAlign w:val="subscript"/>
+        </w:rPr>
+        <w:t>2</w:t>
+      </w:r>
+      <w:r>
+        <w:t xml:space="preserve"> do not need to modelled explicitly here. </w:t>
+      </w:r>
+      <w:r>
+        <w:t xml:space="preserve">Make sure </w:t>
+      </w:r>
+      <w:r>
+        <w:t xml:space="preserve"> </w:t>
+      </w:r>
+      <w:r>
+        <w:t>there are not empty lines!</w:t>
+      </w:r>
+    </w:p>
+    <w:p>
+      <w:pPr>
+        <w:jc w:val="both"/>
+        <w:rPr>
+          <w:color w:val="FF0000"/>
+        </w:rPr>
+      </w:pPr>
+      <w:r>
+        <w:rPr>
+          <w:color w:val="FF0000"/>
+        </w:rPr>
+        <w:t>Reaction Species</w:t>
+      </w:r>
+      <w:r>
+        <w:rPr>
+          <w:color w:val="FF0000"/>
+        </w:rPr>
+        <w:t xml:space="preserve"> =</w:t>
+      </w:r>
+      <w:r>
+        <w:rPr>
+          <w:color w:val="FF0000"/>
+        </w:rPr>
+        <w:t xml:space="preserve"> CH2I:CH2OO:Product1</w:t>
+      </w:r>
+    </w:p>
+    <w:p>
+      <w:pPr>
+        <w:jc w:val="both"/>
+        <w:rPr>
+          <w:color w:val="FF0000"/>
+        </w:rPr>
+      </w:pPr>
+      <w:r>
+        <w:rPr>
+          <w:color w:val="FF0000"/>
+        </w:rPr>
+        <w:t>Initial Concentrations, C0 = 1:0:0</w:t>
+      </w:r>
+    </w:p>
+    <w:p>
+      <w:pPr>
+        <w:jc w:val="both"/>
+        <w:rPr>
+          <w:color w:val="FF0000"/>
+        </w:rPr>
+      </w:pPr>
+      <w:r>
+        <w:rPr>
+          <w:color w:val="FF0000"/>
+        </w:rPr>
+        <w:t xml:space="preserve">Initial Rate Coefficients, k = </w:t>
+      </w:r>
+      <w:r>
+        <w:rPr>
+          <w:color w:val="FF0000"/>
+        </w:rPr>
+        <w:t>8000:</w:t>
+      </w:r>
+      <w:r>
+        <w:rPr>
+          <w:color w:val="FF0000"/>
+        </w:rPr>
+        <w:t>5</w:t>
+      </w:r>
+      <w:r>
+        <w:rPr>
+          <w:color w:val="FF0000"/>
+        </w:rPr>
+        <w:t>00</w:t>
+      </w:r>
+    </w:p>
+    <w:p>
+      <w:pPr>
+        <w:jc w:val="both"/>
+        <w:rPr>
+          <w:color w:val="FF0000"/>
+        </w:rPr>
+      </w:pPr>
+      <w:r>
+        <w:rPr>
+          <w:color w:val="FF0000"/>
+        </w:rPr>
+        <w:t>Time Start = 0</w:t>
+      </w:r>
+    </w:p>
+    <w:p>
+      <w:pPr>
+        <w:jc w:val="both"/>
+        <w:rPr>
+          <w:color w:val="FF0000"/>
+        </w:rPr>
+      </w:pPr>
+      <w:r>
+        <w:rPr>
+          <w:color w:val="FF0000"/>
+        </w:rPr>
+        <w:t>Time Stop = 0.01</w:t>
+      </w:r>
+    </w:p>
+    <w:p>
+      <w:pPr>
+        <w:jc w:val="both"/>
+        <w:rPr>
+          <w:color w:val="FF0000"/>
+        </w:rPr>
+      </w:pPr>
+      <w:r>
+        <w:rPr>
+          <w:color w:val="FF0000"/>
+        </w:rPr>
+        <w:t>Number of Steps = 100</w:t>
+      </w:r>
+    </w:p>
+    <w:p>
+      <w:pPr>
+        <w:jc w:val="both"/>
+        <w:rPr>
+          <w:color w:val="FF0000"/>
+        </w:rPr>
+      </w:pPr>
+      <w:r>
+        <w:rPr>
+          <w:color w:val="FF0000"/>
+        </w:rPr>
+        <w:t xml:space="preserve">Measured Species: </w:t>
+      </w:r>
+      <w:r>
+        <w:rPr>
+          <w:color w:val="FF0000"/>
+        </w:rPr>
+        <w:t>CH2OO:Product1</w:t>
+      </w:r>
+    </w:p>
+    <w:p>
+      <w:pPr>
+        <w:jc w:val="both"/>
+        <w:rPr>
+          <w:color w:val="FF0000"/>
+        </w:rPr>
+      </w:pPr>
+      <w:r>
+        <w:rPr>
+          <w:color w:val="FF0000"/>
+        </w:rPr>
+        <w:t>Species to Plot = CH2I:CH2OO:Product1</w:t>
+      </w:r>
+    </w:p>
+    <w:p>
+      <w:pPr>
+        <w:jc w:val="both"/>
+      </w:pPr>
+      <w:r>
+        <w:t>Press the Model button and open the example_2</w:t>
+      </w:r>
+      <w:r>
+        <w:t>I</w:t>
+      </w:r>
+      <w:r>
+        <w:t xml:space="preserve">.txt data file. Shown below is the </w:t>
+      </w:r>
+      <w:r>
+        <w:t>plot you get showing comparison of the model to the experimental data</w:t>
+      </w:r>
+      <w:r>
+        <w:t xml:space="preserve">. </w:t>
+      </w:r>
+    </w:p>
+    <w:p>
+      <w:pPr>
+        <w:jc w:val="center"/>
+      </w:pPr>
+      <w:r>
+        <w:rPr>
+          <w:noProof/>
+        </w:rPr>
+        <w:lastRenderedPageBreak/>
+        <w:drawing>
+          <wp:inline distT="0" distB="0" distL="0" distR="0" wp14:anchorId="3EED8A75" wp14:editId="792A1755">
+            <wp:extent cx="4676443" cy="3495675"/>
+            <wp:effectExtent l="0" t="0" r="0" b="0"/>
+            <wp:docPr id="11" name="Picture 11"/>
+            <wp:cNvGraphicFramePr>
+              <a:graphicFrameLocks xmlns:a="http://schemas.openxmlformats.org/drawingml/2006/main" noChangeAspect="1"/>
+            </wp:cNvGraphicFramePr>
+            <a:graphic xmlns:a="http://schemas.openxmlformats.org/drawingml/2006/main">
+              <a:graphicData uri="http://schemas.openxmlformats.org/drawingml/2006/picture">
+                <pic:pic xmlns:pic="http://schemas.openxmlformats.org/drawingml/2006/picture">
+                  <pic:nvPicPr>
+                    <pic:cNvPr id="0" name="Picture 15"/>
+                    <pic:cNvPicPr>
+                      <a:picLocks noChangeAspect="1" noChangeArrowheads="1"/>
+                    </pic:cNvPicPr>
+                  </pic:nvPicPr>
+                  <pic:blipFill>
+                    <a:blip r:embed="rId17">
+                      <a:extLst>
+                        <a:ext uri="{28A0092B-C50C-407E-A947-70E740481C1C}">
+                          <a14:useLocalDpi xmlns:a14="http://schemas.microsoft.com/office/drawing/2010/main" val="0"/>
+                        </a:ext>
+                      </a:extLst>
+                    </a:blip>
+                    <a:srcRect/>
+                    <a:stretch>
+                      <a:fillRect/>
+                    </a:stretch>
+                  </pic:blipFill>
+                  <pic:spPr bwMode="auto">
+                    <a:xfrm>
+                      <a:off x="0" y="0"/>
+                      <a:ext cx="4709798" cy="3520608"/>
+                    </a:xfrm>
+                    <a:prstGeom prst="rect">
+                      <a:avLst/>
+                    </a:prstGeom>
+                    <a:noFill/>
+                    <a:ln>
+                      <a:noFill/>
+                    </a:ln>
+                  </pic:spPr>
+                </pic:pic>
+              </a:graphicData>
+            </a:graphic>
+          </wp:inline>
+        </w:drawing>
+      </w:r>
+    </w:p>
+    <w:p>
+      <w:pPr>
+        <w:jc w:val="both"/>
+      </w:pPr>
+      <w:r>
+        <w:t xml:space="preserve">The model does relatively good job </w:t>
+      </w:r>
+      <w:r>
+        <w:t xml:space="preserve">and a fit was performed using the following bounds for the </w:t>
+      </w:r>
+      <w:r>
+        <w:t>rate and initial concentration parameters:</w:t>
+      </w:r>
+    </w:p>
+    <w:p>
+      <w:pPr>
+        <w:jc w:val="both"/>
+        <w:rPr>
+          <w:color w:val="FF0000"/>
+        </w:rPr>
+      </w:pPr>
+      <w:r>
+        <w:rPr>
+          <w:color w:val="FF0000"/>
+        </w:rPr>
+        <w:t>C0 min -Fit =</w:t>
+      </w:r>
+      <w:r>
+        <w:rPr>
+          <w:color w:val="FF0000"/>
+        </w:rPr>
+        <w:t xml:space="preserve"> </w:t>
+      </w:r>
+      <w:r>
+        <w:rPr>
+          <w:color w:val="FF0000"/>
+        </w:rPr>
+        <w:t>0.8</w:t>
+      </w:r>
+      <w:r>
+        <w:rPr>
+          <w:color w:val="FF0000"/>
+        </w:rPr>
+        <w:t>:0:0</w:t>
+      </w:r>
+    </w:p>
+    <w:p>
+      <w:pPr>
+        <w:jc w:val="both"/>
+        <w:rPr>
+          <w:color w:val="FF0000"/>
+        </w:rPr>
+      </w:pPr>
+      <w:r>
+        <w:rPr>
+          <w:color w:val="FF0000"/>
+        </w:rPr>
+        <w:t>C0 max -Fit = 1.5:0:0</w:t>
+      </w:r>
+    </w:p>
+    <w:p>
+      <w:pPr>
+        <w:jc w:val="both"/>
+        <w:rPr>
+          <w:color w:val="FF0000"/>
+        </w:rPr>
+      </w:pPr>
+      <w:r>
+        <w:rPr>
+          <w:color w:val="FF0000"/>
+        </w:rPr>
+        <w:t>k min -Fit = 1000:100</w:t>
+      </w:r>
+    </w:p>
+    <w:p>
+      <w:pPr>
+        <w:jc w:val="both"/>
+        <w:rPr>
+          <w:color w:val="FF0000"/>
+        </w:rPr>
+      </w:pPr>
+      <w:r>
+        <w:rPr>
+          <w:color w:val="FF0000"/>
+        </w:rPr>
+        <w:t>k max -Fit = 10000:1000</w:t>
+      </w:r>
+    </w:p>
+    <w:p>
+      <w:pPr>
+        <w:jc w:val="both"/>
+      </w:pPr>
+      <w:r>
+        <w:t>Shown below are the fit results:</w:t>
+      </w:r>
+    </w:p>
+    <w:p>
+      <w:pPr>
+        <w:jc w:val="center"/>
+      </w:pPr>
+      <w:r>
+        <w:rPr>
+          <w:noProof/>
+        </w:rPr>
+        <w:drawing>
+          <wp:inline distT="0" distB="0" distL="0" distR="0" wp14:anchorId="6FB38E93" wp14:editId="74260713">
+            <wp:extent cx="4383369" cy="3276600"/>
+            <wp:effectExtent l="0" t="0" r="0" b="0"/>
+            <wp:docPr id="8" name="Picture 8"/>
+            <wp:cNvGraphicFramePr>
+              <a:graphicFrameLocks xmlns:a="http://schemas.openxmlformats.org/drawingml/2006/main" noChangeAspect="1"/>
+            </wp:cNvGraphicFramePr>
+            <a:graphic xmlns:a="http://schemas.openxmlformats.org/drawingml/2006/main">
+              <a:graphicData uri="http://schemas.openxmlformats.org/drawingml/2006/picture">
+                <pic:pic xmlns:pic="http://schemas.openxmlformats.org/drawingml/2006/picture">
+                  <pic:nvPicPr>
+                    <pic:cNvPr id="0" name="Picture 9"/>
+                    <pic:cNvPicPr>
+                      <a:picLocks noChangeAspect="1" noChangeArrowheads="1"/>
+                    </pic:cNvPicPr>
+                  </pic:nvPicPr>
+                  <pic:blipFill>
+                    <a:blip r:embed="rId18">
+                      <a:extLst>
+                        <a:ext uri="{28A0092B-C50C-407E-A947-70E740481C1C}">
+                          <a14:useLocalDpi xmlns:a14="http://schemas.microsoft.com/office/drawing/2010/main" val="0"/>
+                        </a:ext>
+                      </a:extLst>
+                    </a:blip>
+                    <a:srcRect/>
+                    <a:stretch>
+                      <a:fillRect/>
+                    </a:stretch>
+                  </pic:blipFill>
+                  <pic:spPr bwMode="auto">
+                    <a:xfrm>
+                      <a:off x="0" y="0"/>
+                      <a:ext cx="4416545" cy="3301399"/>
+                    </a:xfrm>
+                    <a:prstGeom prst="rect">
+                      <a:avLst/>
+                    </a:prstGeom>
+                    <a:noFill/>
+                    <a:ln>
+                      <a:noFill/>
+                    </a:ln>
+                  </pic:spPr>
+                </pic:pic>
+              </a:graphicData>
+            </a:graphic>
+          </wp:inline>
+        </w:drawing>
+      </w:r>
+    </w:p>
+    <w:p>
+      <w:pPr>
+        <w:jc w:val="both"/>
+        <w:rPr>
+          <w:color w:val="00B050"/>
+        </w:rPr>
+      </w:pPr>
+      <w:r>
+        <w:rPr>
+          <w:color w:val="00B050"/>
+        </w:rPr>
+        <w:lastRenderedPageBreak/>
+        <w:t>[[Variables]]</w:t>
+      </w:r>
+    </w:p>
+    <w:p>
+      <w:pPr>
+        <w:jc w:val="both"/>
+        <w:rPr>
+          <w:color w:val="00B050"/>
+        </w:rPr>
+      </w:pPr>
+      <w:r>
+        <w:rPr>
+          <w:color w:val="00B050"/>
+        </w:rPr>
+        <w:t xml:space="preserve">    k1:                9296.37803 +/- 2299.11838 (24.73%) (init = 8000)</w:t>
+      </w:r>
+    </w:p>
+    <w:p>
+      <w:pPr>
+        <w:jc w:val="both"/>
+        <w:rPr>
+          <w:color w:val="00B050"/>
+        </w:rPr>
+      </w:pPr>
+      <w:r>
+        <w:rPr>
+          <w:color w:val="00B050"/>
+        </w:rPr>
+        <w:t xml:space="preserve">    k2:                688.839935 +/- 27.9494270 (4.06%) (init = 500)</w:t>
+      </w:r>
+    </w:p>
+    <w:p>
+      <w:pPr>
+        <w:jc w:val="both"/>
+        <w:rPr>
+          <w:color w:val="00B050"/>
+        </w:rPr>
+      </w:pPr>
+      <w:r>
+        <w:rPr>
+          <w:color w:val="00B050"/>
+        </w:rPr>
+        <w:t xml:space="preserve">    Initial_CH2I:      1.05190541 +/- 0.01151086 (1.09%) (init = 1)</w:t>
+      </w:r>
+    </w:p>
+    <w:p>
+      <w:pPr>
+        <w:jc w:val="both"/>
+        <w:rPr>
+          <w:color w:val="00B050"/>
+        </w:rPr>
+      </w:pPr>
+      <w:r>
+        <w:rPr>
+          <w:color w:val="00B050"/>
+        </w:rPr>
+        <w:t xml:space="preserve">    Initial_CH2OO:     0 (fixed)</w:t>
+      </w:r>
+    </w:p>
+    <w:p>
+      <w:pPr>
+        <w:jc w:val="both"/>
+        <w:rPr>
+          <w:color w:val="00B050"/>
+        </w:rPr>
+      </w:pPr>
+      <w:r>
+        <w:rPr>
+          <w:color w:val="00B050"/>
+        </w:rPr>
+        <w:t xml:space="preserve">    Initial_Product1:  0 (fixed)</w:t>
+      </w:r>
+    </w:p>
+    <w:p>
+      <w:pPr>
+        <w:jc w:val="both"/>
+        <w:rPr>
+          <w:color w:val="00B050"/>
+        </w:rPr>
+      </w:pPr>
+      <w:r>
+        <w:rPr>
+          <w:color w:val="00B050"/>
+        </w:rPr>
+        <w:t>[[Correlations]] (unreported correlations are &lt; 0.100)</w:t>
+      </w:r>
+    </w:p>
+    <w:p>
+      <w:pPr>
+        <w:jc w:val="both"/>
+        <w:rPr>
+          <w:color w:val="00B050"/>
+        </w:rPr>
+      </w:pPr>
+      <w:r>
+        <w:rPr>
+          <w:color w:val="00B050"/>
+        </w:rPr>
+        <w:t xml:space="preserve">    C(k1, k2)           = -0.388</w:t>
+      </w:r>
+    </w:p>
+    <w:p>
+      <w:pPr>
+        <w:jc w:val="both"/>
+        <w:rPr>
+          <w:color w:val="00B050"/>
+        </w:rPr>
+      </w:pPr>
+      <w:r>
+        <w:rPr>
+          <w:color w:val="00B050"/>
+        </w:rPr>
+        <w:t xml:space="preserve">    C(k2, Initial_CH2I) = -0.239</w:t>
+      </w:r>
+    </w:p>
+    <w:p>
+      <w:pPr>
+        <w:jc w:val="both"/>
+      </w:pPr>
+      <w:r>
+        <w:t xml:space="preserve">! </w:t>
+      </w:r>
       <w:r>
         <w:t>Th</w:t>
       </w:r>
       <w:r>
-        <w:t>is dataset</w:t>
-      </w:r>
-      <w:r>
-        <w:t xml:space="preserve"> can be used </w:t>
-      </w:r>
-      <w:r>
-        <w:t>by the user</w:t>
+        <w:t xml:space="preserve">is </w:t>
+      </w:r>
+      <w:r>
+        <w:t xml:space="preserve">fit </w:t>
+      </w:r>
+      <w:r>
+        <w:t>gives relatively good result</w:t>
+      </w:r>
+      <w:r>
+        <w:t xml:space="preserve"> overall</w:t>
+      </w:r>
+      <w:r>
+        <w:t>.</w:t>
+      </w:r>
+      <w:r>
+        <w:t xml:space="preserve"> Only</w:t>
+      </w:r>
+      <w:r>
+        <w:t xml:space="preserve"> </w:t>
+      </w:r>
+      <w:r>
+        <w:t>the</w:t>
+      </w:r>
+      <w:r>
+        <w:t xml:space="preserve"> amplitude of the</w:t>
+      </w:r>
+      <w:r>
+        <w:t xml:space="preserve"> CH</w:t>
+      </w:r>
+      <w:r>
+        <w:rPr>
+          <w:vertAlign w:val="subscript"/>
+        </w:rPr>
+        <w:t>2</w:t>
+      </w:r>
+      <w:r>
+        <w:t xml:space="preserve">OO </w:t>
+      </w:r>
+      <w:r>
+        <w:t>signal</w:t>
+      </w:r>
+      <w:r>
+        <w:t xml:space="preserve"> is not reproduced well</w:t>
+      </w:r>
+      <w:r>
+        <w:t>. This is likely because our model assumes that all the initial CH</w:t>
+      </w:r>
+      <w:r>
+        <w:rPr>
+          <w:vertAlign w:val="subscript"/>
+        </w:rPr>
+        <w:t>2</w:t>
+      </w:r>
+      <w:r>
+        <w:t xml:space="preserve">I </w:t>
+      </w:r>
+      <w:r>
+        <w:t>eventually produces Product 1 so the initial CH</w:t>
+      </w:r>
+      <w:r>
+        <w:rPr>
+          <w:vertAlign w:val="subscript"/>
+        </w:rPr>
+        <w:t>2</w:t>
+      </w:r>
+      <w:r>
+        <w:t xml:space="preserve">I and final Product1 signal should be similar. </w:t>
+      </w:r>
+      <w:r>
+        <w:t>However</w:t>
+      </w:r>
+      <w:r>
+        <w:t xml:space="preserve">, we scaled </w:t>
+      </w:r>
+      <w:r>
+        <w:t>CH</w:t>
+      </w:r>
+      <w:r>
+        <w:rPr>
+          <w:vertAlign w:val="subscript"/>
+        </w:rPr>
+        <w:t>2</w:t>
+      </w:r>
+      <w:r>
+        <w:t xml:space="preserve">OO and Product1 signal to 1. </w:t>
+      </w:r>
+      <w:r>
+        <w:t>I</w:t>
+      </w:r>
+      <w:r>
+        <w:t>n example_2II.txt file, the Product1 signal is scaled to 1.</w:t>
+      </w:r>
+      <w:r>
+        <w:t>3</w:t>
+      </w:r>
+      <w:r>
+        <w:t xml:space="preserve"> and if we repeat the fit we get a </w:t>
+      </w:r>
+      <w:r>
+        <w:t xml:space="preserve">much </w:t>
+      </w:r>
+      <w:r>
+        <w:t>better</w:t>
+      </w:r>
+      <w:r>
+        <w:t xml:space="preserve"> fit</w:t>
+      </w:r>
+      <w:r>
+        <w:t xml:space="preserve"> result as shown below:</w:t>
+      </w:r>
+    </w:p>
+    <w:p>
+      <w:pPr>
+        <w:jc w:val="center"/>
+      </w:pPr>
+      <w:r>
+        <w:rPr>
+          <w:noProof/>
+        </w:rPr>
+        <w:drawing>
+          <wp:inline distT="0" distB="0" distL="0" distR="0" wp14:anchorId="0212939A" wp14:editId="23D57B77">
+            <wp:extent cx="4352925" cy="3253843"/>
+            <wp:effectExtent l="0" t="0" r="0" b="3810"/>
+            <wp:docPr id="9" name="Picture 9"/>
+            <wp:cNvGraphicFramePr>
+              <a:graphicFrameLocks xmlns:a="http://schemas.openxmlformats.org/drawingml/2006/main" noChangeAspect="1"/>
+            </wp:cNvGraphicFramePr>
+            <a:graphic xmlns:a="http://schemas.openxmlformats.org/drawingml/2006/main">
+              <a:graphicData uri="http://schemas.openxmlformats.org/drawingml/2006/picture">
+                <pic:pic xmlns:pic="http://schemas.openxmlformats.org/drawingml/2006/picture">
+                  <pic:nvPicPr>
+                    <pic:cNvPr id="0" name="Picture 11"/>
+                    <pic:cNvPicPr>
+                      <a:picLocks noChangeAspect="1" noChangeArrowheads="1"/>
+                    </pic:cNvPicPr>
+                  </pic:nvPicPr>
+                  <pic:blipFill>
+                    <a:blip r:embed="rId19">
+                      <a:extLst>
+                        <a:ext uri="{28A0092B-C50C-407E-A947-70E740481C1C}">
+                          <a14:useLocalDpi xmlns:a14="http://schemas.microsoft.com/office/drawing/2010/main" val="0"/>
+                        </a:ext>
+                      </a:extLst>
+                    </a:blip>
+                    <a:srcRect/>
+                    <a:stretch>
+                      <a:fillRect/>
+                    </a:stretch>
+                  </pic:blipFill>
+                  <pic:spPr bwMode="auto">
+                    <a:xfrm>
+                      <a:off x="0" y="0"/>
+                      <a:ext cx="4375776" cy="3270925"/>
+                    </a:xfrm>
+                    <a:prstGeom prst="rect">
+                      <a:avLst/>
+                    </a:prstGeom>
+                    <a:noFill/>
+                    <a:ln>
+                      <a:noFill/>
+                    </a:ln>
+                  </pic:spPr>
+                </pic:pic>
+              </a:graphicData>
+            </a:graphic>
+          </wp:inline>
+        </w:drawing>
+      </w:r>
+    </w:p>
+    <w:p>
+      <w:pPr>
+        <w:jc w:val="both"/>
+        <w:rPr>
+          <w:color w:val="00B050"/>
+        </w:rPr>
+      </w:pPr>
+      <w:r>
+        <w:rPr>
+          <w:color w:val="00B050"/>
+        </w:rPr>
+        <w:t>[[Variables]]</w:t>
+      </w:r>
+    </w:p>
+    <w:p>
+      <w:pPr>
+        <w:jc w:val="both"/>
+        <w:rPr>
+          <w:color w:val="00B050"/>
+        </w:rPr>
+      </w:pPr>
+      <w:r>
+        <w:rPr>
+          <w:color w:val="00B050"/>
+        </w:rPr>
+        <w:t xml:space="preserve">    k1:                6111.09083 +/- 761.924384 (12.47%) (init = 8000)</w:t>
+      </w:r>
+    </w:p>
+    <w:p>
+      <w:pPr>
+        <w:jc w:val="both"/>
+        <w:rPr>
+          <w:color w:val="00B050"/>
+        </w:rPr>
+      </w:pPr>
+      <w:r>
+        <w:rPr>
+          <w:color w:val="00B050"/>
+        </w:rPr>
+        <w:t xml:space="preserve">    k2:                858.116702 +/- 27.4637654 (3.20%) (init = 500)</w:t>
+      </w:r>
+    </w:p>
+    <w:p>
+      <w:pPr>
+        <w:jc w:val="both"/>
+        <w:rPr>
+          <w:color w:val="00B050"/>
+        </w:rPr>
+      </w:pPr>
+      <w:r>
+        <w:rPr>
+          <w:color w:val="00B050"/>
+        </w:rPr>
+        <w:t xml:space="preserve">    Initial_CH2I:      1.32438347 +/- 0.00988239 (0.75%) (init = 1)</w:t>
+      </w:r>
+    </w:p>
+    <w:p>
+      <w:pPr>
+        <w:jc w:val="both"/>
+        <w:rPr>
+          <w:color w:val="00B050"/>
+        </w:rPr>
+      </w:pPr>
+      <w:r>
+        <w:rPr>
+          <w:color w:val="00B050"/>
+        </w:rPr>
+        <w:t xml:space="preserve">    Initial_CH2OO:     0 (fixed)</w:t>
+      </w:r>
+    </w:p>
+    <w:p>
+      <w:pPr>
+        <w:jc w:val="both"/>
+        <w:rPr>
+          <w:color w:val="00B050"/>
+        </w:rPr>
+      </w:pPr>
+      <w:r>
+        <w:rPr>
+          <w:color w:val="00B050"/>
+        </w:rPr>
+        <w:t xml:space="preserve">    Initial_Product1:  0 (fixed)</w:t>
+      </w:r>
+    </w:p>
+    <w:p>
+      <w:pPr>
+        <w:jc w:val="both"/>
+        <w:rPr>
+          <w:color w:val="00B050"/>
+        </w:rPr>
+      </w:pPr>
+      <w:r>
+        <w:rPr>
+          <w:color w:val="00B050"/>
+        </w:rPr>
+        <w:t>[[Correlations]] (unreported correlations are &lt; 0.100)</w:t>
+      </w:r>
+    </w:p>
+    <w:p>
+      <w:pPr>
+        <w:jc w:val="both"/>
+        <w:rPr>
+          <w:color w:val="00B050"/>
+        </w:rPr>
+      </w:pPr>
+      <w:r>
+        <w:rPr>
+          <w:color w:val="00B050"/>
+        </w:rPr>
+        <w:lastRenderedPageBreak/>
+        <w:t xml:space="preserve">    C(k1, k2)           = -0.432</w:t>
+      </w:r>
+    </w:p>
+    <w:p>
+      <w:pPr>
+        <w:jc w:val="both"/>
+        <w:rPr>
+          <w:color w:val="00B050"/>
+        </w:rPr>
+      </w:pPr>
+      <w:r>
+        <w:rPr>
+          <w:color w:val="00B050"/>
+        </w:rPr>
+        <w:t xml:space="preserve">    C(k2, Initial_CH2I) = -0.188</w:t>
+      </w:r>
+    </w:p>
+    <w:p>
+      <w:pPr>
+        <w:jc w:val="both"/>
+        <w:rPr>
+          <w:color w:val="00B050"/>
+        </w:rPr>
+      </w:pPr>
+      <w:r>
+        <w:rPr>
+          <w:color w:val="00B050"/>
+        </w:rPr>
+        <w:t xml:space="preserve">    C(k1, Initial_CH2I) = -0.106</w:t>
+      </w:r>
+    </w:p>
+    <w:p>
+      <w:pPr>
+        <w:jc w:val="both"/>
+      </w:pPr>
+      <w:r>
+        <w:t xml:space="preserve">Thus, in the case of </w:t>
+      </w:r>
+      <w:r>
+        <w:t xml:space="preserve">fitting to </w:t>
+      </w:r>
+      <w:r>
+        <w:t>multiple species</w:t>
       </w:r>
       <w:r>
         <w:t>,</w:t>
       </w:r>
       <w:r>
-        <w:t xml:space="preserve"> </w:t>
-      </w:r>
-      <w:r>
-        <w:t>as an example</w:t>
-      </w:r>
-      <w:r>
-        <w:t>,</w:t>
-      </w:r>
-      <w:r>
-        <w:t xml:space="preserve"> to optimize the </w:t>
-      </w:r>
-      <w:r>
-        <w:t>default</w:t>
-      </w:r>
-      <w:r>
-        <w:t xml:space="preserve"> reaction model </w:t>
-      </w:r>
-      <w:r>
-        <w:t xml:space="preserve">parameters provided </w:t>
-      </w:r>
-      <w:r>
-        <w:t>in the GUI</w:t>
-      </w:r>
-      <w:r>
-        <w:t xml:space="preserve">. </w:t>
+        <w:t xml:space="preserve"> we need to know the accurate relative concentration of the </w:t>
+      </w:r>
+      <w:r>
+        <w:t xml:space="preserve">measured species. </w:t>
+      </w:r>
+    </w:p>
+    <w:p>
+      <w:pPr>
+        <w:jc w:val="both"/>
+        <w:rPr>
+          <w:b/>
+          <w:bCs/>
+        </w:rPr>
+      </w:pPr>
+    </w:p>
+    <w:p>
+      <w:pPr>
+        <w:jc w:val="both"/>
+        <w:rPr>
+          <w:b/>
+          <w:bCs/>
+        </w:rPr>
+      </w:pPr>
+      <w:r>
+        <w:rPr>
+          <w:b/>
+          <w:bCs/>
+        </w:rPr>
+        <w:t>References</w:t>
       </w:r>
     </w:p>
     <w:p>
       <w:pPr>
         <w:pStyle w:val="ListParagraph"/>
-        <w:jc w:val="both"/>
-      </w:pPr>
-    </w:p>
-    <w:p>
-      <w:pPr>
-        <w:jc w:val="both"/>
-      </w:pPr>
+        <w:numPr>
+          <w:ilvl w:val="0"/>
+          <w:numId w:val="2"/>
+        </w:numPr>
+        <w:jc w:val="both"/>
+      </w:pPr>
+      <w:hyperlink r:id="rId20" w:history="1">
+        <w:r>
+          <w:rPr>
+            <w:rStyle w:val="Hyperlink"/>
+          </w:rPr>
+          <w:t>https://data.bris.ac.uk/data/dataset/c16353ddad474649ef43fb77484f8def</w:t>
+        </w:r>
+      </w:hyperlink>
     </w:p>
     <w:sectPr>
       <w:pgSz w:w="11906" w:h="16838"/>
@@ -1304,13 +3997,13 @@
 <file path=word/numbering.xml><?xml version="1.0" encoding="utf-8"?>
 <w:numbering xmlns:wpc="http://schemas.microsoft.com/office/word/2010/wordprocessingCanvas" xmlns:cx="http://schemas.microsoft.com/office/drawing/2014/chartex" xmlns:cx1="http://schemas.microsoft.com/office/drawing/2015/9/8/chartex" xmlns:cx2="http://schemas.microsoft.com/office/drawing/2015/10/21/chartex" xmlns:cx3="http://schemas.microsoft.com/office/drawing/2016/5/9/chartex" xmlns:cx4="http://schemas.microsoft.com/office/drawing/2016/5/10/chartex" xmlns:cx5="http://schemas.microsoft.com/office/drawing/2016/5/11/chartex" xmlns:cx6="http://schemas.microsoft.com/office/drawing/2016/5/12/chartex" xmlns:cx7="http://schemas.microsoft.com/office/drawing/2016/5/13/chartex" xmlns:cx8="http://schemas.microsoft.com/office/drawing/2016/5/14/chartex" xmlns:mc="http://schemas.openxmlformats.org/markup-compatibility/2006" xmlns:aink="http://schemas.microsoft.com/office/drawing/2016/ink" xmlns:am3d="http://schemas.microsoft.com/office/drawing/2017/model3d" xmlns:o="urn:schemas-microsoft-com:office:office" xmlns:r="http://schemas.openxmlformats.org/officeDocument/2006/relationships" xmlns:m="http://schemas.openxmlformats.org/officeDocument/2006/math" xmlns:v="urn:schemas-microsoft-com:vml" xmlns:wp14="http://schemas.microsoft.com/office/word/2010/wordprocessingDrawing" xmlns:wp="http://schemas.openxmlformats.org/drawingml/2006/wordprocessingDrawing" xmlns:w10="urn:schemas-microsoft-com:office:word" xmlns:w="http://schemas.openxmlformats.org/wordprocessingml/2006/main" xmlns:w14="http://schemas.microsoft.com/office/word/2010/wordml" xmlns:w15="http://schemas.microsoft.com/office/word/2012/wordml" xmlns:w16cid="http://schemas.microsoft.com/office/word/2016/wordml/cid" xmlns:w16se="http://schemas.microsoft.com/office/word/2015/wordml/symex" xmlns:wpg="http://schemas.microsoft.com/office/word/2010/wordprocessingGroup" xmlns:wpi="http://schemas.microsoft.com/office/word/2010/wordprocessingInk" xmlns:wne="http://schemas.microsoft.com/office/word/2006/wordml" xmlns:wps="http://schemas.microsoft.com/office/word/2010/wordprocessingShape" mc:Ignorable="w14 w15 w16se w16cid wp14">
   <w:abstractNum w:abstractNumId="0" w15:restartNumberingAfterBreak="0">
-    <w:nsid w:val="7266108F"/>
+    <w:nsid w:val="1B3B6786"/>
     <w:multiLevelType w:val="hybridMultilevel"/>
-    <w:tmpl w:val="4232DAEE"/>
-    <w:lvl w:ilvl="0" w:tplc="08090011">
+    <w:tmpl w:val="DA3E0DC0"/>
+    <w:lvl w:ilvl="0" w:tplc="0809000F">
       <w:start w:val="1"/>
       <w:numFmt w:val="decimal"/>
-      <w:lvlText w:val="%1)"/>
+      <w:lvlText w:val="%1."/>
       <w:lvlJc w:val="left"/>
       <w:pPr>
         <w:ind w:left="720" w:hanging="360"/>
@@ -1392,8 +4085,192 @@
       </w:pPr>
     </w:lvl>
   </w:abstractNum>
+  <w:abstractNum w:abstractNumId="1" w15:restartNumberingAfterBreak="0">
+    <w:nsid w:val="4E93110E"/>
+    <w:multiLevelType w:val="hybridMultilevel"/>
+    <w:tmpl w:val="68C234E8"/>
+    <w:lvl w:ilvl="0" w:tplc="0809000F">
+      <w:start w:val="1"/>
+      <w:numFmt w:val="decimal"/>
+      <w:lvlText w:val="%1."/>
+      <w:lvlJc w:val="left"/>
+      <w:pPr>
+        <w:ind w:left="720" w:hanging="360"/>
+      </w:pPr>
+      <w:rPr>
+        <w:rFonts w:hint="default"/>
+      </w:rPr>
+    </w:lvl>
+    <w:lvl w:ilvl="1" w:tplc="08090019" w:tentative="1">
+      <w:start w:val="1"/>
+      <w:numFmt w:val="lowerLetter"/>
+      <w:lvlText w:val="%2."/>
+      <w:lvlJc w:val="left"/>
+      <w:pPr>
+        <w:ind w:left="1440" w:hanging="360"/>
+      </w:pPr>
+    </w:lvl>
+    <w:lvl w:ilvl="2" w:tplc="0809001B" w:tentative="1">
+      <w:start w:val="1"/>
+      <w:numFmt w:val="lowerRoman"/>
+      <w:lvlText w:val="%3."/>
+      <w:lvlJc w:val="right"/>
+      <w:pPr>
+        <w:ind w:left="2160" w:hanging="180"/>
+      </w:pPr>
+    </w:lvl>
+    <w:lvl w:ilvl="3" w:tplc="0809000F" w:tentative="1">
+      <w:start w:val="1"/>
+      <w:numFmt w:val="decimal"/>
+      <w:lvlText w:val="%4."/>
+      <w:lvlJc w:val="left"/>
+      <w:pPr>
+        <w:ind w:left="2880" w:hanging="360"/>
+      </w:pPr>
+    </w:lvl>
+    <w:lvl w:ilvl="4" w:tplc="08090019" w:tentative="1">
+      <w:start w:val="1"/>
+      <w:numFmt w:val="lowerLetter"/>
+      <w:lvlText w:val="%5."/>
+      <w:lvlJc w:val="left"/>
+      <w:pPr>
+        <w:ind w:left="3600" w:hanging="360"/>
+      </w:pPr>
+    </w:lvl>
+    <w:lvl w:ilvl="5" w:tplc="0809001B" w:tentative="1">
+      <w:start w:val="1"/>
+      <w:numFmt w:val="lowerRoman"/>
+      <w:lvlText w:val="%6."/>
+      <w:lvlJc w:val="right"/>
+      <w:pPr>
+        <w:ind w:left="4320" w:hanging="180"/>
+      </w:pPr>
+    </w:lvl>
+    <w:lvl w:ilvl="6" w:tplc="0809000F" w:tentative="1">
+      <w:start w:val="1"/>
+      <w:numFmt w:val="decimal"/>
+      <w:lvlText w:val="%7."/>
+      <w:lvlJc w:val="left"/>
+      <w:pPr>
+        <w:ind w:left="5040" w:hanging="360"/>
+      </w:pPr>
+    </w:lvl>
+    <w:lvl w:ilvl="7" w:tplc="08090019" w:tentative="1">
+      <w:start w:val="1"/>
+      <w:numFmt w:val="lowerLetter"/>
+      <w:lvlText w:val="%8."/>
+      <w:lvlJc w:val="left"/>
+      <w:pPr>
+        <w:ind w:left="5760" w:hanging="360"/>
+      </w:pPr>
+    </w:lvl>
+    <w:lvl w:ilvl="8" w:tplc="0809001B" w:tentative="1">
+      <w:start w:val="1"/>
+      <w:numFmt w:val="lowerRoman"/>
+      <w:lvlText w:val="%9."/>
+      <w:lvlJc w:val="right"/>
+      <w:pPr>
+        <w:ind w:left="6480" w:hanging="180"/>
+      </w:pPr>
+    </w:lvl>
+  </w:abstractNum>
+  <w:abstractNum w:abstractNumId="2" w15:restartNumberingAfterBreak="0">
+    <w:nsid w:val="7266108F"/>
+    <w:multiLevelType w:val="hybridMultilevel"/>
+    <w:tmpl w:val="4232DAEE"/>
+    <w:lvl w:ilvl="0" w:tplc="08090011">
+      <w:start w:val="1"/>
+      <w:numFmt w:val="decimal"/>
+      <w:lvlText w:val="%1)"/>
+      <w:lvlJc w:val="left"/>
+      <w:pPr>
+        <w:ind w:left="720" w:hanging="360"/>
+      </w:pPr>
+      <w:rPr>
+        <w:rFonts w:hint="default"/>
+      </w:rPr>
+    </w:lvl>
+    <w:lvl w:ilvl="1" w:tplc="08090019" w:tentative="1">
+      <w:start w:val="1"/>
+      <w:numFmt w:val="lowerLetter"/>
+      <w:lvlText w:val="%2."/>
+      <w:lvlJc w:val="left"/>
+      <w:pPr>
+        <w:ind w:left="1440" w:hanging="360"/>
+      </w:pPr>
+    </w:lvl>
+    <w:lvl w:ilvl="2" w:tplc="0809001B" w:tentative="1">
+      <w:start w:val="1"/>
+      <w:numFmt w:val="lowerRoman"/>
+      <w:lvlText w:val="%3."/>
+      <w:lvlJc w:val="right"/>
+      <w:pPr>
+        <w:ind w:left="2160" w:hanging="180"/>
+      </w:pPr>
+    </w:lvl>
+    <w:lvl w:ilvl="3" w:tplc="0809000F" w:tentative="1">
+      <w:start w:val="1"/>
+      <w:numFmt w:val="decimal"/>
+      <w:lvlText w:val="%4."/>
+      <w:lvlJc w:val="left"/>
+      <w:pPr>
+        <w:ind w:left="2880" w:hanging="360"/>
+      </w:pPr>
+    </w:lvl>
+    <w:lvl w:ilvl="4" w:tplc="08090019" w:tentative="1">
+      <w:start w:val="1"/>
+      <w:numFmt w:val="lowerLetter"/>
+      <w:lvlText w:val="%5."/>
+      <w:lvlJc w:val="left"/>
+      <w:pPr>
+        <w:ind w:left="3600" w:hanging="360"/>
+      </w:pPr>
+    </w:lvl>
+    <w:lvl w:ilvl="5" w:tplc="0809001B" w:tentative="1">
+      <w:start w:val="1"/>
+      <w:numFmt w:val="lowerRoman"/>
+      <w:lvlText w:val="%6."/>
+      <w:lvlJc w:val="right"/>
+      <w:pPr>
+        <w:ind w:left="4320" w:hanging="180"/>
+      </w:pPr>
+    </w:lvl>
+    <w:lvl w:ilvl="6" w:tplc="0809000F" w:tentative="1">
+      <w:start w:val="1"/>
+      <w:numFmt w:val="decimal"/>
+      <w:lvlText w:val="%7."/>
+      <w:lvlJc w:val="left"/>
+      <w:pPr>
+        <w:ind w:left="5040" w:hanging="360"/>
+      </w:pPr>
+    </w:lvl>
+    <w:lvl w:ilvl="7" w:tplc="08090019" w:tentative="1">
+      <w:start w:val="1"/>
+      <w:numFmt w:val="lowerLetter"/>
+      <w:lvlText w:val="%8."/>
+      <w:lvlJc w:val="left"/>
+      <w:pPr>
+        <w:ind w:left="5760" w:hanging="360"/>
+      </w:pPr>
+    </w:lvl>
+    <w:lvl w:ilvl="8" w:tplc="0809001B" w:tentative="1">
+      <w:start w:val="1"/>
+      <w:numFmt w:val="lowerRoman"/>
+      <w:lvlText w:val="%9."/>
+      <w:lvlJc w:val="right"/>
+      <w:pPr>
+        <w:ind w:left="6480" w:hanging="180"/>
+      </w:pPr>
+    </w:lvl>
+  </w:abstractNum>
   <w:num w:numId="1">
+    <w:abstractNumId w:val="2"/>
+  </w:num>
+  <w:num w:numId="2">
     <w:abstractNumId w:val="0"/>
+  </w:num>
+  <w:num w:numId="3">
+    <w:abstractNumId w:val="1"/>
   </w:num>
 </w:numbering>
 </file>
@@ -1835,6 +4712,29 @@
       <w:contextualSpacing/>
     </w:pPr>
   </w:style>
+  <w:style w:type="character" w:styleId="Hyperlink">
+    <w:name w:val="Hyperlink"/>
+    <w:basedOn w:val="DefaultParagraphFont"/>
+    <w:uiPriority w:val="99"/>
+    <w:unhideWhenUsed/>
+    <w:rsid w:val="00677367"/>
+    <w:rPr>
+      <w:color w:val="0000FF"/>
+      <w:u w:val="single"/>
+    </w:rPr>
+  </w:style>
+  <w:style w:type="character" w:styleId="UnresolvedMention">
+    <w:name w:val="Unresolved Mention"/>
+    <w:basedOn w:val="DefaultParagraphFont"/>
+    <w:uiPriority w:val="99"/>
+    <w:semiHidden/>
+    <w:unhideWhenUsed/>
+    <w:rsid w:val="002739F4"/>
+    <w:rPr>
+      <w:color w:val="605E5C"/>
+      <w:shd w:val="clear" w:color="auto" w:fill="E1DFDD"/>
+    </w:rPr>
+  </w:style>
 </w:styles>
 </file>
 
@@ -2134,18 +5034,18 @@
 </file>
 
 <file path=customXml/item1.xml><?xml version="1.0" encoding="utf-8"?>
-<p:properties xmlns:p="http://schemas.microsoft.com/office/2006/metadata/properties" xmlns:xsi="http://www.w3.org/2001/XMLSchema-instance" xmlns:pc="http://schemas.microsoft.com/office/infopath/2007/PartnerControls">
-  <documentManagement/>
-</p:properties>
-</file>
-
-<file path=customXml/item2.xml><?xml version="1.0" encoding="utf-8"?>
 <?mso-contentType ?>
 <FormTemplates xmlns="http://schemas.microsoft.com/sharepoint/v3/contenttype/forms">
   <Display>DocumentLibraryForm</Display>
   <Edit>DocumentLibraryForm</Edit>
   <New>DocumentLibraryForm</New>
 </FormTemplates>
+</file>
+
+<file path=customXml/item2.xml><?xml version="1.0" encoding="utf-8"?>
+<p:properties xmlns:p="http://schemas.microsoft.com/office/2006/metadata/properties" xmlns:xsi="http://www.w3.org/2001/XMLSchema-instance" xmlns:pc="http://schemas.microsoft.com/office/infopath/2007/PartnerControls">
+  <documentManagement/>
+</p:properties>
 </file>
 
 <file path=customXml/item3.xml><?xml version="1.0" encoding="utf-8"?>
@@ -2371,19 +5271,23 @@
 </ct:contentTypeSchema>
 </file>
 
+<file path=customXml/item4.xml><?xml version="1.0" encoding="utf-8"?>
+<b:Sources xmlns:b="http://schemas.openxmlformats.org/officeDocument/2006/bibliography" xmlns="http://schemas.openxmlformats.org/officeDocument/2006/bibliography" SelectedStyle="\APASixthEditionOfficeOnline.xsl" StyleName="APA" Version="6"/>
+</file>
+
 <file path=customXml/itemProps1.xml><?xml version="1.0" encoding="utf-8"?>
-<ds:datastoreItem xmlns:ds="http://schemas.openxmlformats.org/officeDocument/2006/customXml" ds:itemID="{D89505E6-6C03-4492-A3AB-1C69ACEEBFF7}">
+<ds:datastoreItem xmlns:ds="http://schemas.openxmlformats.org/officeDocument/2006/customXml" ds:itemID="{EA1B6F10-C4FD-4D9B-BEB3-80CE9B43988F}">
   <ds:schemaRefs>
-    <ds:schemaRef ds:uri="http://schemas.microsoft.com/office/2006/metadata/properties"/>
-    <ds:schemaRef ds:uri="http://schemas.microsoft.com/office/infopath/2007/PartnerControls"/>
+    <ds:schemaRef ds:uri="http://schemas.microsoft.com/sharepoint/v3/contenttype/forms"/>
   </ds:schemaRefs>
 </ds:datastoreItem>
 </file>
 
 <file path=customXml/itemProps2.xml><?xml version="1.0" encoding="utf-8"?>
-<ds:datastoreItem xmlns:ds="http://schemas.openxmlformats.org/officeDocument/2006/customXml" ds:itemID="{EA1B6F10-C4FD-4D9B-BEB3-80CE9B43988F}">
+<ds:datastoreItem xmlns:ds="http://schemas.openxmlformats.org/officeDocument/2006/customXml" ds:itemID="{D89505E6-6C03-4492-A3AB-1C69ACEEBFF7}">
   <ds:schemaRefs>
-    <ds:schemaRef ds:uri="http://schemas.microsoft.com/sharepoint/v3/contenttype/forms"/>
+    <ds:schemaRef ds:uri="http://schemas.microsoft.com/office/2006/metadata/properties"/>
+    <ds:schemaRef ds:uri="http://schemas.microsoft.com/office/infopath/2007/PartnerControls"/>
   </ds:schemaRefs>
 </ds:datastoreItem>
 </file>
@@ -2405,4 +5309,12 @@
     <ds:schemaRef ds:uri="http://schemas.microsoft.com/internal/obd"/>
   </ds:schemaRefs>
 </ds:datastoreItem>
+</file>
+
+<file path=customXml/itemProps4.xml><?xml version="1.0" encoding="utf-8"?>
+<ds:datastoreItem xmlns:ds="http://schemas.openxmlformats.org/officeDocument/2006/customXml" ds:itemID="{E98BE682-2B1D-4F3E-BB8E-8872F22A39D6}">
+  <ds:schemaRefs>
+    <ds:schemaRef ds:uri="http://schemas.openxmlformats.org/officeDocument/2006/bibliography"/>
+  </ds:schemaRefs>
+</ds:datastoreItem>
 </file>
</xml_diff>